<commit_message>
Found the Perfect prompt
</commit_message>
<xml_diff>
--- a/Final Paper.docx
+++ b/Final Paper.docx
@@ -1446,21 +1446,7 @@
           <w:rFonts w:ascii="Times New Roman" w:hAnsi="Times New Roman" w:cs="Times New Roman"/>
           <w:lang w:val="yo-NG"/>
         </w:rPr>
-        <w:t xml:space="preserve">What is the </w:t>
-      </w:r>
-      <w:r>
-        <w:rPr>
-          <w:rFonts w:ascii="Times New Roman" w:hAnsi="Times New Roman" w:cs="Times New Roman"/>
-          <w:lang w:val="yo-NG"/>
-        </w:rPr>
-        <w:t>accuracy</w:t>
-      </w:r>
-      <w:r>
-        <w:rPr>
-          <w:rFonts w:ascii="Times New Roman" w:hAnsi="Times New Roman" w:cs="Times New Roman"/>
-          <w:lang w:val="yo-NG"/>
-        </w:rPr>
-        <w:t xml:space="preserve"> of </w:t>
+        <w:t xml:space="preserve">What is the accuracy of </w:t>
       </w:r>
       <w:r>
         <w:rPr>
@@ -1607,21 +1593,7 @@
           <w:rFonts w:ascii="Times New Roman" w:hAnsi="Times New Roman" w:cs="Times New Roman"/>
           <w:lang w:val="yo-NG"/>
         </w:rPr>
-        <w:t xml:space="preserve">What is the response </w:t>
-      </w:r>
-      <w:r>
-        <w:rPr>
-          <w:rFonts w:ascii="Times New Roman" w:hAnsi="Times New Roman" w:cs="Times New Roman"/>
-          <w:lang w:val="yo-NG"/>
-        </w:rPr>
-        <w:t>robustness</w:t>
-      </w:r>
-      <w:r>
-        <w:rPr>
-          <w:rFonts w:ascii="Times New Roman" w:hAnsi="Times New Roman" w:cs="Times New Roman"/>
-          <w:lang w:val="yo-NG"/>
-        </w:rPr>
-        <w:t xml:space="preserve"> of </w:t>
+        <w:t xml:space="preserve">What is the response robustness of </w:t>
       </w:r>
       <w:r>
         <w:rPr>
@@ -1677,472 +1649,343 @@
           <w:rFonts w:ascii="Times New Roman" w:hAnsi="Times New Roman" w:cs="Times New Roman"/>
           <w:lang w:val="yo-NG"/>
         </w:rPr>
-        <w:t>, Large Language Models with vector embeddings</w:t>
-      </w:r>
-      <w:r>
-        <w:rPr>
-          <w:rFonts w:ascii="Times New Roman" w:hAnsi="Times New Roman" w:cs="Times New Roman"/>
-          <w:lang w:val="yo-NG"/>
+        <w:t xml:space="preserve">, Large Language Models with vector embeddings </w:t>
+      </w:r>
+      <w:r>
+        <w:rPr>
+          <w:rFonts w:ascii="Times New Roman" w:hAnsi="Times New Roman" w:cs="Times New Roman"/>
+          <w:lang w:val="yo-NG"/>
+        </w:rPr>
+        <w:t>in the Nutrition Therapy of Ghanaians with sickle cell disease?</w:t>
+      </w:r>
+    </w:p>
+    <w:p>
+      <w:pPr>
+        <w:spacing w:line="480" w:lineRule="auto"/>
+        <w:rPr>
+          <w:rFonts w:ascii="Times New Roman" w:hAnsi="Times New Roman" w:cs="Times New Roman"/>
+          <w:lang w:val="yo-NG"/>
+        </w:rPr>
+      </w:pPr>
+    </w:p>
+    <w:p>
+      <w:pPr>
+        <w:spacing w:line="480" w:lineRule="auto"/>
+        <w:rPr>
+          <w:rFonts w:ascii="Times New Roman" w:hAnsi="Times New Roman" w:cs="Times New Roman"/>
+          <w:lang w:val="yo-NG"/>
+        </w:rPr>
+      </w:pPr>
+    </w:p>
+    <w:p>
+      <w:pPr>
+        <w:spacing w:line="480" w:lineRule="auto"/>
+        <w:rPr>
+          <w:rFonts w:ascii="Times New Roman" w:hAnsi="Times New Roman" w:cs="Times New Roman"/>
+          <w:lang w:val="yo-NG"/>
+        </w:rPr>
+      </w:pPr>
+    </w:p>
+    <w:p>
+      <w:pPr>
+        <w:spacing w:line="480" w:lineRule="auto"/>
+        <w:rPr>
+          <w:rFonts w:ascii="Times New Roman" w:hAnsi="Times New Roman" w:cs="Times New Roman"/>
+          <w:lang w:val="yo-NG"/>
+        </w:rPr>
+      </w:pPr>
+    </w:p>
+    <w:p>
+      <w:pPr>
+        <w:spacing w:line="480" w:lineRule="auto"/>
+        <w:jc w:val="center"/>
+        <w:rPr>
+          <w:rFonts w:ascii="Times New Roman" w:hAnsi="Times New Roman" w:cs="Times New Roman"/>
+          <w:b/>
+          <w:bCs/>
+          <w:lang w:val="yo-NG"/>
+        </w:rPr>
+      </w:pPr>
+      <w:r>
+        <w:rPr>
+          <w:rFonts w:ascii="Times New Roman" w:hAnsi="Times New Roman" w:cs="Times New Roman"/>
+          <w:b/>
+          <w:bCs/>
+          <w:lang w:val="yo-NG"/>
+        </w:rPr>
+        <w:t>BACKGROUND</w:t>
+      </w:r>
+    </w:p>
+    <w:p>
+      <w:pPr>
+        <w:spacing w:line="480" w:lineRule="auto"/>
+        <w:jc w:val="both"/>
+        <w:rPr>
+          <w:rFonts w:ascii="Times New Roman" w:hAnsi="Times New Roman" w:cs="Times New Roman"/>
+        </w:rPr>
+      </w:pPr>
+      <w:r>
+        <w:rPr>
+          <w:rFonts w:ascii="Times New Roman" w:hAnsi="Times New Roman" w:cs="Times New Roman"/>
+          <w:highlight w:val="yellow"/>
+        </w:rPr>
+        <w:t>Natural language processing is the application of computational techniques to the analysis and synthesis of natural language and speech</w:t>
+      </w:r>
+      <w:r>
+        <w:rPr>
+          <w:rFonts w:ascii="Times New Roman" w:hAnsi="Times New Roman" w:cs="Times New Roman"/>
+        </w:rPr>
+        <w:t>.  </w:t>
+      </w:r>
+      <w:r>
+        <w:rPr>
+          <w:rFonts w:ascii="Times New Roman" w:hAnsi="Times New Roman" w:cs="Times New Roman"/>
+          <w:highlight w:val="magenta"/>
+        </w:rPr>
+        <w:t>It uses part-of-speech tagging, named entity recognition, and sentiment analysis methods.</w:t>
+      </w:r>
+      <w:r>
+        <w:rPr>
+          <w:rFonts w:ascii="Times New Roman" w:hAnsi="Times New Roman" w:cs="Times New Roman"/>
         </w:rPr>
         <w:t xml:space="preserve"> </w:t>
       </w:r>
       <w:r>
         <w:rPr>
           <w:rFonts w:ascii="Times New Roman" w:hAnsi="Times New Roman" w:cs="Times New Roman"/>
-          <w:lang w:val="yo-NG"/>
-        </w:rPr>
-        <w:t>in the Nutrition Therapy of Ghanaians with sickle cell disease?</w:t>
-      </w:r>
-    </w:p>
-    <w:p>
-      <w:pPr>
-        <w:spacing w:line="480" w:lineRule="auto"/>
-        <w:rPr>
-          <w:rFonts w:ascii="Times New Roman" w:hAnsi="Times New Roman" w:cs="Times New Roman"/>
-          <w:lang w:val="yo-NG"/>
-        </w:rPr>
-      </w:pPr>
-    </w:p>
-    <w:p>
-      <w:pPr>
-        <w:spacing w:line="480" w:lineRule="auto"/>
-        <w:rPr>
-          <w:rFonts w:ascii="Times New Roman" w:hAnsi="Times New Roman" w:cs="Times New Roman"/>
-          <w:lang w:val="yo-NG"/>
-        </w:rPr>
-      </w:pPr>
-    </w:p>
-    <w:p>
-      <w:pPr>
-        <w:spacing w:line="480" w:lineRule="auto"/>
-        <w:rPr>
-          <w:rFonts w:ascii="Times New Roman" w:hAnsi="Times New Roman" w:cs="Times New Roman"/>
-          <w:lang w:val="yo-NG"/>
-        </w:rPr>
-      </w:pPr>
-    </w:p>
-    <w:p>
-      <w:pPr>
-        <w:spacing w:line="480" w:lineRule="auto"/>
-        <w:rPr>
-          <w:rFonts w:ascii="Times New Roman" w:hAnsi="Times New Roman" w:cs="Times New Roman"/>
-          <w:lang w:val="yo-NG"/>
-        </w:rPr>
-      </w:pPr>
-    </w:p>
-    <w:p>
-      <w:pPr>
-        <w:spacing w:line="480" w:lineRule="auto"/>
-        <w:jc w:val="center"/>
-        <w:rPr>
-          <w:rFonts w:ascii="Times New Roman" w:hAnsi="Times New Roman" w:cs="Times New Roman"/>
-          <w:b/>
-          <w:bCs/>
-          <w:lang w:val="yo-NG"/>
-        </w:rPr>
-      </w:pPr>
-      <w:r>
-        <w:rPr>
-          <w:rFonts w:ascii="Times New Roman" w:hAnsi="Times New Roman" w:cs="Times New Roman"/>
-          <w:b/>
-          <w:bCs/>
-          <w:lang w:val="yo-NG"/>
-        </w:rPr>
-        <w:t>BACKGROUND</w:t>
-      </w:r>
-    </w:p>
-    <w:p>
-      <w:pPr>
-        <w:spacing w:line="480" w:lineRule="auto"/>
-        <w:jc w:val="both"/>
-        <w:rPr>
-          <w:rFonts w:ascii="Times New Roman" w:hAnsi="Times New Roman" w:cs="Times New Roman"/>
-        </w:rPr>
-      </w:pPr>
-      <w:r>
-        <w:rPr>
-          <w:rFonts w:ascii="Times New Roman" w:hAnsi="Times New Roman" w:cs="Times New Roman"/>
-          <w:highlight w:val="yellow"/>
-        </w:rPr>
-        <w:t xml:space="preserve">Natural language processing is </w:t>
-      </w:r>
-      <w:r>
-        <w:rPr>
-          <w:rFonts w:ascii="Times New Roman" w:hAnsi="Times New Roman" w:cs="Times New Roman"/>
-          <w:highlight w:val="yellow"/>
-        </w:rPr>
-        <w:t>the application of computational techniques to the analysis and synthesis of natural language and speech</w:t>
-      </w:r>
-      <w:r>
-        <w:rPr>
-          <w:rFonts w:ascii="Times New Roman" w:hAnsi="Times New Roman" w:cs="Times New Roman"/>
-        </w:rPr>
-        <w:t>.</w:t>
-      </w:r>
-      <w:r>
-        <w:rPr>
-          <w:rFonts w:ascii="Times New Roman" w:hAnsi="Times New Roman" w:cs="Times New Roman"/>
+          <w:highlight w:val="cyan"/>
+        </w:rPr>
+        <w:t xml:space="preserve">NLP is like a translator, </w:t>
+      </w:r>
+      <w:proofErr w:type="spellStart"/>
+      <w:r>
+        <w:rPr>
+          <w:rFonts w:ascii="Times New Roman" w:hAnsi="Times New Roman" w:cs="Times New Roman"/>
+          <w:highlight w:val="cyan"/>
+        </w:rPr>
+        <w:t>analyzing</w:t>
+      </w:r>
+      <w:proofErr w:type="spellEnd"/>
+      <w:r>
+        <w:rPr>
+          <w:rFonts w:ascii="Times New Roman" w:hAnsi="Times New Roman" w:cs="Times New Roman"/>
+          <w:highlight w:val="cyan"/>
+        </w:rPr>
+        <w:t xml:space="preserve"> and manipulating human language based on defined rules and structures. []</w:t>
+      </w:r>
+    </w:p>
+    <w:p>
+      <w:pPr>
+        <w:spacing w:line="480" w:lineRule="auto"/>
+        <w:jc w:val="both"/>
+        <w:rPr>
+          <w:rFonts w:ascii="Times New Roman" w:hAnsi="Times New Roman" w:cs="Times New Roman"/>
+          <w:lang w:val="yo-NG"/>
+        </w:rPr>
+      </w:pPr>
+      <w:r>
+        <w:rPr>
+          <w:rFonts w:ascii="Times New Roman" w:hAnsi="Times New Roman" w:cs="Times New Roman"/>
+          <w:highlight w:val="lightGray"/>
+        </w:rPr>
+        <w:t>LLMs are a completely different technology. Instead of interpreting what's being asked, LLMs leverage deep learning to train on extensive text sets and build their own internal understanding of the language itself</w:t>
+      </w:r>
+      <w:r>
+        <w:rPr>
+          <w:rFonts w:ascii="Times New Roman" w:hAnsi="Times New Roman" w:cs="Times New Roman"/>
+        </w:rPr>
+        <w:t xml:space="preserve">, </w:t>
+      </w:r>
+      <w:r>
+        <w:rPr>
+          <w:rFonts w:ascii="Times New Roman" w:hAnsi="Times New Roman" w:cs="Times New Roman"/>
+          <w:highlight w:val="darkCyan"/>
+        </w:rPr>
+        <w:t>and ultimately perform a variety of tasks.</w:t>
+      </w:r>
+      <w:r>
+        <w:rPr>
+          <w:rFonts w:ascii="Times New Roman" w:hAnsi="Times New Roman" w:cs="Times New Roman"/>
+          <w:highlight w:val="darkCyan"/>
+          <w:lang w:val="yo-NG"/>
         </w:rPr>
         <w:t xml:space="preserve"> </w:t>
       </w:r>
       <w:r>
         <w:rPr>
           <w:rFonts w:ascii="Times New Roman" w:hAnsi="Times New Roman" w:cs="Times New Roman"/>
-        </w:rPr>
-        <w:t> </w:t>
-      </w:r>
+          <w:highlight w:val="darkCyan"/>
+        </w:rPr>
+        <w:t>Large</w:t>
+      </w:r>
+      <w:r>
+        <w:rPr>
+          <w:rFonts w:ascii="Times New Roman" w:hAnsi="Times New Roman" w:cs="Times New Roman"/>
+          <w:highlight w:val="darkCyan"/>
+        </w:rPr>
+        <w:t xml:space="preserve"> language models use transformer models and are trained using massive datasets — </w:t>
+      </w:r>
+      <w:r>
+        <w:rPr>
+          <w:rFonts w:ascii="Times New Roman" w:hAnsi="Times New Roman" w:cs="Times New Roman"/>
+          <w:highlight w:val="darkCyan"/>
+        </w:rPr>
+        <w:t>t</w:t>
+      </w:r>
+      <w:r>
+        <w:rPr>
+          <w:rFonts w:ascii="Times New Roman" w:hAnsi="Times New Roman" w:cs="Times New Roman"/>
+          <w:highlight w:val="darkCyan"/>
+        </w:rPr>
+        <w:t>his enables them to recognize, translate, predict, or generate text or other content.</w:t>
+      </w:r>
+      <w:r>
+        <w:rPr>
+          <w:rFonts w:ascii="Times New Roman" w:hAnsi="Times New Roman" w:cs="Times New Roman"/>
+          <w:highlight w:val="darkCyan"/>
+          <w:lang w:val="yo-NG"/>
+        </w:rPr>
+        <w:t xml:space="preserve"> </w:t>
+      </w:r>
+      <w:r>
+        <w:rPr>
+          <w:rFonts w:ascii="Times New Roman" w:hAnsi="Times New Roman" w:cs="Times New Roman"/>
+          <w:highlight w:val="darkCyan"/>
+        </w:rPr>
+        <w:t>Transformers are a neural network architecture that transforms or changes an input sequence into an output sequence.</w:t>
+      </w:r>
+    </w:p>
+    <w:p>
+      <w:pPr>
+        <w:spacing w:line="480" w:lineRule="auto"/>
+        <w:rPr>
+          <w:rFonts w:ascii="Times New Roman" w:hAnsi="Times New Roman" w:cs="Times New Roman"/>
+          <w:b/>
+          <w:bCs/>
+          <w:lang w:val="yo-NG"/>
+        </w:rPr>
+      </w:pPr>
+      <w:r>
+        <w:rPr>
+          <w:rFonts w:ascii="Times New Roman" w:hAnsi="Times New Roman" w:cs="Times New Roman"/>
+          <w:b/>
+          <w:bCs/>
+          <w:lang w:val="yo-NG"/>
+        </w:rPr>
+        <w:t>What is Retrieval Augmented Generation?</w:t>
+      </w:r>
+    </w:p>
+    <w:p>
+      <w:pPr>
+        <w:spacing w:line="480" w:lineRule="auto"/>
+        <w:jc w:val="both"/>
+        <w:rPr>
+          <w:rFonts w:ascii="Times New Roman" w:hAnsi="Times New Roman" w:cs="Times New Roman"/>
+        </w:rPr>
+      </w:pPr>
+      <w:r>
+        <w:rPr>
+          <w:rFonts w:ascii="Times New Roman" w:hAnsi="Times New Roman" w:cs="Times New Roman"/>
+        </w:rPr>
+        <w:t xml:space="preserve">Large Language Models (LLMs) showcase impressive capabilities but encounter challenges like hallucination, outdated knowledge, and non-transparent, untraceable reasoning processes. Retrieval-Augmented Generation (RAG) has emerged as a promising solution by incorporating knowledge from external databases. This enhances the accuracy and credibility of the generation, particularly for knowledge-intensive tasks, and allows for continuous knowledge updates and integration of </w:t>
+      </w:r>
+      <w:r>
+        <w:rPr>
+          <w:rFonts w:ascii="Times New Roman" w:hAnsi="Times New Roman" w:cs="Times New Roman"/>
+        </w:rPr>
+        <w:t>domain-specific</w:t>
+      </w:r>
+      <w:r>
+        <w:rPr>
+          <w:rFonts w:ascii="Times New Roman" w:hAnsi="Times New Roman" w:cs="Times New Roman"/>
+        </w:rPr>
+        <w:t xml:space="preserve"> information. RAG synergistically merges LLMs’ intrinsic knowledge with the vast, dynamic repositories of external databases. </w:t>
+      </w:r>
+      <w:r>
+        <w:rPr>
+          <w:rFonts w:ascii="Times New Roman" w:hAnsi="Times New Roman" w:cs="Times New Roman"/>
+        </w:rPr>
+        <w:t xml:space="preserve">[Xi </w:t>
+      </w:r>
+      <w:proofErr w:type="gramStart"/>
+      <w:r>
+        <w:rPr>
+          <w:rFonts w:ascii="Times New Roman" w:hAnsi="Times New Roman" w:cs="Times New Roman"/>
+        </w:rPr>
+        <w:t>Jin  Ling</w:t>
+      </w:r>
+      <w:proofErr w:type="gramEnd"/>
+      <w:r>
+        <w:rPr>
+          <w:rFonts w:ascii="Times New Roman" w:hAnsi="Times New Roman" w:cs="Times New Roman"/>
+        </w:rPr>
+        <w:t xml:space="preserve">] </w:t>
+      </w:r>
+    </w:p>
+    <w:p>
+      <w:pPr>
+        <w:spacing w:line="480" w:lineRule="auto"/>
+        <w:jc w:val="both"/>
+        <w:rPr>
+          <w:rFonts w:ascii="Times New Roman" w:hAnsi="Times New Roman" w:cs="Times New Roman"/>
+        </w:rPr>
+      </w:pPr>
+      <w:r>
+        <w:rPr>
+          <w:rFonts w:ascii="Times New Roman" w:hAnsi="Times New Roman" w:cs="Times New Roman"/>
+        </w:rPr>
+        <w:t xml:space="preserve">The RAG research paradigm is continuously evolving, and we categorize it into three stages: Naive RAG, Advanced RAG, and Modular RAG, as showed in Figure 3. Despite RAG method are cost-effective and surpass the performance of the native LLM, they also exhibit several limitations. The development of Advanced RAG and Modular RAG is a response to these specific shortcomings in Naive RAG. A. Naive RAG The Naive RAG research paradigm represents the earliest methodology, which gained prominence shortly after the 3 Fig. 2. A representative instance of the RAG process applied to question answering. It mainly consists of 3 steps. 1) Indexing. Documents are split into chunks, encoded into vectors, and stored in a vector database. 2) Retrieval. Retrieve the Top k chunks most relevant to the question based on semantic similarity. 3) Generation. Input the original question and the retrieved chunks together into LLM to generate the final answer. widespread adoption of ChatGPT. The Naive RAG follows a traditional process that includes indexing, retrieval, and generation, which is also characterized as a “Retrieve-Read” framework [7]. Indexing starts with the cleaning and extraction of raw data in diverse formats like PDF, HTML, Word, and Markdown, which is then converted into a uniform plain text format. To accommodate the context limitations of language models, text is segmented into smaller, digestible chunks. Chunks are then encoded into vector representations using an embedding model and stored in </w:t>
+      </w:r>
+      <w:r>
+        <w:rPr>
+          <w:rFonts w:ascii="Times New Roman" w:hAnsi="Times New Roman" w:cs="Times New Roman"/>
+        </w:rPr>
+        <w:t xml:space="preserve">a </w:t>
+      </w:r>
+      <w:r>
+        <w:rPr>
+          <w:rFonts w:ascii="Times New Roman" w:hAnsi="Times New Roman" w:cs="Times New Roman"/>
+        </w:rPr>
+        <w:t>vector database.</w:t>
+      </w:r>
+    </w:p>
+    <w:p>
+      <w:pPr>
+        <w:spacing w:line="480" w:lineRule="auto"/>
+        <w:rPr>
+          <w:rFonts w:ascii="Times New Roman" w:hAnsi="Times New Roman" w:cs="Times New Roman"/>
+          <w:b/>
+          <w:bCs/>
+          <w:lang w:val="yo-NG"/>
+        </w:rPr>
+      </w:pPr>
+      <w:r>
+        <w:rPr>
+          <w:rFonts w:ascii="Times New Roman" w:hAnsi="Times New Roman" w:cs="Times New Roman"/>
+          <w:b/>
+          <w:bCs/>
+          <w:lang w:val="yo-NG"/>
+        </w:rPr>
+        <w:t>What is a vector database?</w:t>
+      </w:r>
+    </w:p>
+    <w:p>
+      <w:pPr>
+        <w:spacing w:line="480" w:lineRule="auto"/>
+        <w:jc w:val="both"/>
+        <w:rPr>
+          <w:rFonts w:ascii="Times New Roman" w:hAnsi="Times New Roman" w:cs="Times New Roman"/>
+          <w:b/>
+          <w:bCs/>
+          <w:highlight w:val="darkRed"/>
+          <w:lang w:val="yo-NG"/>
+        </w:rPr>
+      </w:pPr>
       <w:r>
         <w:rPr>
           <w:rFonts w:ascii="Times New Roman" w:hAnsi="Times New Roman" w:cs="Times New Roman"/>
           <w:highlight w:val="magenta"/>
         </w:rPr>
-        <w:t>It uses part-of-speech tagging, named entity recognition, and sentiment analysis methods.</w:t>
-      </w:r>
-      <w:r>
-        <w:rPr>
-          <w:rFonts w:ascii="Times New Roman" w:hAnsi="Times New Roman" w:cs="Times New Roman"/>
-        </w:rPr>
-        <w:t xml:space="preserve"> </w:t>
-      </w:r>
-      <w:r>
-        <w:rPr>
-          <w:rFonts w:ascii="Times New Roman" w:hAnsi="Times New Roman" w:cs="Times New Roman"/>
-          <w:highlight w:val="cyan"/>
-        </w:rPr>
-        <w:t>NLP is</w:t>
-      </w:r>
-      <w:r>
-        <w:rPr>
-          <w:rFonts w:ascii="Times New Roman" w:hAnsi="Times New Roman" w:cs="Times New Roman"/>
-          <w:highlight w:val="cyan"/>
-        </w:rPr>
-        <w:t xml:space="preserve"> like</w:t>
-      </w:r>
-      <w:r>
-        <w:rPr>
-          <w:rFonts w:ascii="Times New Roman" w:hAnsi="Times New Roman" w:cs="Times New Roman"/>
-          <w:highlight w:val="cyan"/>
-        </w:rPr>
-        <w:t xml:space="preserve"> </w:t>
-      </w:r>
-      <w:r>
-        <w:rPr>
-          <w:rFonts w:ascii="Times New Roman" w:hAnsi="Times New Roman" w:cs="Times New Roman"/>
-          <w:highlight w:val="cyan"/>
-        </w:rPr>
-        <w:t>a</w:t>
-      </w:r>
-      <w:r>
-        <w:rPr>
-          <w:rFonts w:ascii="Times New Roman" w:hAnsi="Times New Roman" w:cs="Times New Roman"/>
-          <w:highlight w:val="cyan"/>
-        </w:rPr>
-        <w:t xml:space="preserve"> translator, </w:t>
-      </w:r>
-      <w:proofErr w:type="spellStart"/>
-      <w:r>
-        <w:rPr>
-          <w:rFonts w:ascii="Times New Roman" w:hAnsi="Times New Roman" w:cs="Times New Roman"/>
-          <w:highlight w:val="cyan"/>
-        </w:rPr>
-        <w:t>analyzing</w:t>
-      </w:r>
-      <w:proofErr w:type="spellEnd"/>
-      <w:r>
-        <w:rPr>
-          <w:rFonts w:ascii="Times New Roman" w:hAnsi="Times New Roman" w:cs="Times New Roman"/>
-          <w:highlight w:val="cyan"/>
-        </w:rPr>
-        <w:t xml:space="preserve"> and manipulating human language based on defined rules and structures. </w:t>
-      </w:r>
-      <w:r>
-        <w:rPr>
-          <w:rFonts w:ascii="Times New Roman" w:hAnsi="Times New Roman" w:cs="Times New Roman"/>
-          <w:highlight w:val="cyan"/>
-        </w:rPr>
-        <w:t>[]</w:t>
-      </w:r>
-    </w:p>
-    <w:p>
-      <w:pPr>
-        <w:spacing w:line="480" w:lineRule="auto"/>
-        <w:jc w:val="both"/>
-        <w:rPr>
-          <w:rFonts w:ascii="Times New Roman" w:hAnsi="Times New Roman" w:cs="Times New Roman"/>
-          <w:lang w:val="yo-NG"/>
-        </w:rPr>
-      </w:pPr>
-      <w:r>
-        <w:rPr>
-          <w:rFonts w:ascii="Times New Roman" w:hAnsi="Times New Roman" w:cs="Times New Roman"/>
-          <w:highlight w:val="lightGray"/>
-        </w:rPr>
-        <w:t xml:space="preserve">LLMs </w:t>
-      </w:r>
-      <w:r>
-        <w:rPr>
-          <w:rFonts w:ascii="Times New Roman" w:hAnsi="Times New Roman" w:cs="Times New Roman"/>
-          <w:highlight w:val="lightGray"/>
-        </w:rPr>
-        <w:t xml:space="preserve">are a completely different technology. Instead of interpreting </w:t>
-      </w:r>
-      <w:r>
-        <w:rPr>
-          <w:rFonts w:ascii="Times New Roman" w:hAnsi="Times New Roman" w:cs="Times New Roman"/>
-          <w:highlight w:val="lightGray"/>
-        </w:rPr>
-        <w:t>what's</w:t>
-      </w:r>
-      <w:r>
-        <w:rPr>
-          <w:rFonts w:ascii="Times New Roman" w:hAnsi="Times New Roman" w:cs="Times New Roman"/>
-          <w:highlight w:val="lightGray"/>
-        </w:rPr>
-        <w:t xml:space="preserve"> being asked, LLMs leverage deep learning to train on extensive text sets</w:t>
-      </w:r>
-      <w:r>
-        <w:rPr>
-          <w:rFonts w:ascii="Times New Roman" w:hAnsi="Times New Roman" w:cs="Times New Roman"/>
-          <w:highlight w:val="lightGray"/>
-        </w:rPr>
-        <w:t xml:space="preserve"> and</w:t>
-      </w:r>
-      <w:r>
-        <w:rPr>
-          <w:rFonts w:ascii="Times New Roman" w:hAnsi="Times New Roman" w:cs="Times New Roman"/>
-          <w:highlight w:val="lightGray"/>
-        </w:rPr>
-        <w:t xml:space="preserve"> build their own internal understanding of the language itself</w:t>
-      </w:r>
-      <w:r>
-        <w:rPr>
-          <w:rFonts w:ascii="Times New Roman" w:hAnsi="Times New Roman" w:cs="Times New Roman"/>
-        </w:rPr>
-        <w:t xml:space="preserve">, </w:t>
-      </w:r>
-      <w:r>
-        <w:rPr>
-          <w:rFonts w:ascii="Times New Roman" w:hAnsi="Times New Roman" w:cs="Times New Roman"/>
-          <w:highlight w:val="darkCyan"/>
-        </w:rPr>
-        <w:t>and ultimately perform a variety of tasks.</w:t>
-      </w:r>
-      <w:r>
-        <w:rPr>
-          <w:rFonts w:ascii="Times New Roman" w:hAnsi="Times New Roman" w:cs="Times New Roman"/>
-          <w:highlight w:val="darkCyan"/>
-          <w:lang w:val="yo-NG"/>
-        </w:rPr>
-        <w:t xml:space="preserve"> </w:t>
-      </w:r>
-      <w:r>
-        <w:rPr>
-          <w:rFonts w:ascii="Times New Roman" w:hAnsi="Times New Roman" w:cs="Times New Roman"/>
-          <w:highlight w:val="darkCyan"/>
-        </w:rPr>
-        <w:t>Large</w:t>
-      </w:r>
-      <w:r>
-        <w:rPr>
-          <w:rFonts w:ascii="Times New Roman" w:hAnsi="Times New Roman" w:cs="Times New Roman"/>
-          <w:highlight w:val="darkCyan"/>
-        </w:rPr>
-        <w:t xml:space="preserve"> language models use transformer models and are trained using massive datasets — </w:t>
-      </w:r>
-      <w:r>
-        <w:rPr>
-          <w:rFonts w:ascii="Times New Roman" w:hAnsi="Times New Roman" w:cs="Times New Roman"/>
-          <w:highlight w:val="darkCyan"/>
-        </w:rPr>
-        <w:t>t</w:t>
-      </w:r>
-      <w:r>
-        <w:rPr>
-          <w:rFonts w:ascii="Times New Roman" w:hAnsi="Times New Roman" w:cs="Times New Roman"/>
-          <w:highlight w:val="darkCyan"/>
-        </w:rPr>
-        <w:t>his enables them to recognize, translate, predict, or generate text or other content.</w:t>
-      </w:r>
-      <w:r>
-        <w:rPr>
-          <w:rFonts w:ascii="Times New Roman" w:hAnsi="Times New Roman" w:cs="Times New Roman"/>
-          <w:highlight w:val="darkCyan"/>
-          <w:lang w:val="yo-NG"/>
-        </w:rPr>
-        <w:t xml:space="preserve"> </w:t>
-      </w:r>
-      <w:r>
-        <w:rPr>
-          <w:rFonts w:ascii="Times New Roman" w:hAnsi="Times New Roman" w:cs="Times New Roman"/>
-          <w:highlight w:val="darkCyan"/>
-        </w:rPr>
-        <w:t>Transformers are</w:t>
-      </w:r>
-      <w:r>
-        <w:rPr>
-          <w:rFonts w:ascii="Times New Roman" w:hAnsi="Times New Roman" w:cs="Times New Roman"/>
-          <w:highlight w:val="darkCyan"/>
-        </w:rPr>
-        <w:t xml:space="preserve"> a</w:t>
-      </w:r>
-      <w:r>
-        <w:rPr>
-          <w:rFonts w:ascii="Times New Roman" w:hAnsi="Times New Roman" w:cs="Times New Roman"/>
-          <w:highlight w:val="darkCyan"/>
-        </w:rPr>
-        <w:t xml:space="preserve"> neural network architecture that transforms or changes an input sequence into an output sequence</w:t>
-      </w:r>
-      <w:r>
-        <w:rPr>
-          <w:rFonts w:ascii="Times New Roman" w:hAnsi="Times New Roman" w:cs="Times New Roman"/>
-          <w:highlight w:val="darkCyan"/>
-        </w:rPr>
-        <w:t>.</w:t>
-      </w:r>
-    </w:p>
-    <w:p>
-      <w:pPr>
-        <w:spacing w:line="480" w:lineRule="auto"/>
-        <w:rPr>
-          <w:rFonts w:ascii="Times New Roman" w:hAnsi="Times New Roman" w:cs="Times New Roman"/>
-          <w:b/>
-          <w:bCs/>
-          <w:lang w:val="yo-NG"/>
-        </w:rPr>
-      </w:pPr>
-      <w:r>
-        <w:rPr>
-          <w:rFonts w:ascii="Times New Roman" w:hAnsi="Times New Roman" w:cs="Times New Roman"/>
-          <w:b/>
-          <w:bCs/>
-          <w:lang w:val="yo-NG"/>
-        </w:rPr>
-        <w:t>What is Retrieval Augmented Generation?</w:t>
-      </w:r>
-    </w:p>
-    <w:p>
-      <w:pPr>
-        <w:spacing w:line="480" w:lineRule="auto"/>
-        <w:jc w:val="both"/>
-        <w:rPr>
-          <w:rFonts w:ascii="Times New Roman" w:hAnsi="Times New Roman" w:cs="Times New Roman"/>
-        </w:rPr>
-      </w:pPr>
-      <w:r>
-        <w:rPr>
-          <w:rFonts w:ascii="Times New Roman" w:hAnsi="Times New Roman" w:cs="Times New Roman"/>
-        </w:rPr>
-        <w:t xml:space="preserve">Large Language Models (LLMs) showcase impressive capabilities but encounter challenges like hallucination, outdated knowledge, and non-transparent, untraceable reasoning processes. Retrieval-Augmented Generation (RAG) has emerged as a promising solution by incorporating knowledge from external databases. This enhances the accuracy and credibility of the generation, particularly for knowledge-intensive tasks, and allows for continuous knowledge updates and integration of </w:t>
-      </w:r>
-      <w:r>
-        <w:rPr>
-          <w:rFonts w:ascii="Times New Roman" w:hAnsi="Times New Roman" w:cs="Times New Roman"/>
-        </w:rPr>
-        <w:t>domain-specific</w:t>
-      </w:r>
-      <w:r>
-        <w:rPr>
-          <w:rFonts w:ascii="Times New Roman" w:hAnsi="Times New Roman" w:cs="Times New Roman"/>
-        </w:rPr>
-        <w:t xml:space="preserve"> information. RAG synergistically merges LLMs’ intrinsic knowledge with the vast, dynamic repositories of external databases. </w:t>
-      </w:r>
-      <w:r>
-        <w:rPr>
-          <w:rFonts w:ascii="Times New Roman" w:hAnsi="Times New Roman" w:cs="Times New Roman"/>
-        </w:rPr>
-        <w:t xml:space="preserve">[Xi </w:t>
-      </w:r>
-      <w:proofErr w:type="gramStart"/>
-      <w:r>
-        <w:rPr>
-          <w:rFonts w:ascii="Times New Roman" w:hAnsi="Times New Roman" w:cs="Times New Roman"/>
-        </w:rPr>
-        <w:t>Jin  Ling</w:t>
-      </w:r>
-      <w:proofErr w:type="gramEnd"/>
-      <w:r>
-        <w:rPr>
-          <w:rFonts w:ascii="Times New Roman" w:hAnsi="Times New Roman" w:cs="Times New Roman"/>
-        </w:rPr>
-        <w:t xml:space="preserve">] </w:t>
-      </w:r>
-    </w:p>
-    <w:p>
-      <w:pPr>
-        <w:spacing w:line="480" w:lineRule="auto"/>
-        <w:jc w:val="both"/>
-        <w:rPr>
-          <w:rFonts w:ascii="Times New Roman" w:hAnsi="Times New Roman" w:cs="Times New Roman"/>
-        </w:rPr>
-      </w:pPr>
-      <w:r>
-        <w:rPr>
-          <w:rFonts w:ascii="Times New Roman" w:hAnsi="Times New Roman" w:cs="Times New Roman"/>
-        </w:rPr>
-        <w:t>The RAG research paradigm is continuously evolving, and we categorize it into three stages: Naive RAG, Advanced RAG, and Modular RAG, as showed in Figure 3. Despite RAG method are cost-effective and surpass the performance of the native LLM, they also exhibit several limitations. The development of Advanced RAG and Modular RAG is a response to these specific shortcomings in Naive RAG. A. Naive RAG The Naive RAG research paradigm represents the earliest methodology, which gained prominence shortly after the 3 Fig. 2. A representative instance of the RAG process applied to question answering. It mainly consists of 3 steps. 1) Indexing. Documents are split into chunks, encoded into vectors, and stored in a vector database. 2) Retrieval. Retrieve the Top k chunks most relevant to the question based on semantic similarity. 3) Generation. Input the original question and the retrieved chunks together into LLM to generate the final answer. widespread adoption of ChatGPT. The Naive RAG follows a traditional process that includes indexing, retrieval, and generation, which is also characterized as a “Retrieve-Read” framework [7]. Indexing starts with the cleaning and extraction of raw data in diverse formats like PDF, HTML, Word, and Markdown, which is then converted into a uniform plain text format. To accommodate the context limitations of language models, text is segmented into smaller, digestible chunks.</w:t>
-      </w:r>
-      <w:r>
-        <w:rPr>
-          <w:rFonts w:ascii="Times New Roman" w:hAnsi="Times New Roman" w:cs="Times New Roman"/>
-        </w:rPr>
-        <w:t xml:space="preserve"> </w:t>
-      </w:r>
-      <w:r>
-        <w:rPr>
-          <w:rFonts w:ascii="Times New Roman" w:hAnsi="Times New Roman" w:cs="Times New Roman"/>
-        </w:rPr>
-        <w:t xml:space="preserve">Chunks are then encoded into vector representations using an embedding model and stored in </w:t>
-      </w:r>
-      <w:r>
-        <w:rPr>
-          <w:rFonts w:ascii="Times New Roman" w:hAnsi="Times New Roman" w:cs="Times New Roman"/>
-        </w:rPr>
-        <w:t xml:space="preserve">a </w:t>
-      </w:r>
-      <w:r>
-        <w:rPr>
-          <w:rFonts w:ascii="Times New Roman" w:hAnsi="Times New Roman" w:cs="Times New Roman"/>
-        </w:rPr>
-        <w:t>vector database.</w:t>
-      </w:r>
-    </w:p>
-    <w:p>
-      <w:pPr>
-        <w:spacing w:line="480" w:lineRule="auto"/>
-        <w:rPr>
-          <w:rFonts w:ascii="Times New Roman" w:hAnsi="Times New Roman" w:cs="Times New Roman"/>
-          <w:b/>
-          <w:bCs/>
-          <w:lang w:val="yo-NG"/>
-        </w:rPr>
-      </w:pPr>
-      <w:r>
-        <w:rPr>
-          <w:rFonts w:ascii="Times New Roman" w:hAnsi="Times New Roman" w:cs="Times New Roman"/>
-          <w:b/>
-          <w:bCs/>
-          <w:lang w:val="yo-NG"/>
-        </w:rPr>
-        <w:t>What is a vector database?</w:t>
-      </w:r>
-    </w:p>
-    <w:p>
-      <w:pPr>
-        <w:spacing w:line="480" w:lineRule="auto"/>
-        <w:jc w:val="both"/>
-        <w:rPr>
-          <w:rFonts w:ascii="Times New Roman" w:hAnsi="Times New Roman" w:cs="Times New Roman"/>
-          <w:b/>
-          <w:bCs/>
-          <w:highlight w:val="darkRed"/>
-          <w:lang w:val="yo-NG"/>
-        </w:rPr>
-      </w:pPr>
-      <w:r>
-        <w:rPr>
-          <w:rFonts w:ascii="Times New Roman" w:hAnsi="Times New Roman" w:cs="Times New Roman"/>
-          <w:highlight w:val="magenta"/>
-        </w:rPr>
         <w:t>Vector embeddings are a way to convert words and sentences and other data into numbers that capture their meaning and relationships. </w:t>
       </w:r>
       <w:r>
@@ -2150,35 +1993,14 @@
           <w:rFonts w:ascii="Times New Roman" w:hAnsi="Times New Roman" w:cs="Times New Roman"/>
           <w:highlight w:val="red"/>
         </w:rPr>
-        <w:t xml:space="preserve">They represent different data types as points in a multidimensional space, where similar data points are clustered closer </w:t>
-      </w:r>
-      <w:r>
-        <w:rPr>
-          <w:rFonts w:ascii="Times New Roman" w:hAnsi="Times New Roman" w:cs="Times New Roman"/>
+        <w:t xml:space="preserve">They represent different data types as points in a multidimensional space, where similar data points are clustered closer together. A vector database indexes and stores vector embeddings for fast retrieval and similarity search, with capabilities like CRUD operations, metadata filtering, horizontal scaling, and serverless. </w:t>
+      </w:r>
+      <w:r>
+        <w:rPr>
+          <w:rFonts w:ascii="Times New Roman" w:hAnsi="Times New Roman" w:cs="Times New Roman"/>
+          <w:b/>
+          <w:bCs/>
           <w:highlight w:val="red"/>
-        </w:rPr>
-        <w:t>together. A</w:t>
-      </w:r>
-      <w:r>
-        <w:rPr>
-          <w:rFonts w:ascii="Times New Roman" w:hAnsi="Times New Roman" w:cs="Times New Roman"/>
-          <w:highlight w:val="red"/>
-        </w:rPr>
-        <w:t xml:space="preserve"> vector database indexes and stores vector embeddings for fast retrieval and similarity search, with capabilities like CRUD operations, metadata filtering, horizontal scaling, and serverless</w:t>
-      </w:r>
-      <w:r>
-        <w:rPr>
-          <w:rFonts w:ascii="Times New Roman" w:hAnsi="Times New Roman" w:cs="Times New Roman"/>
-          <w:highlight w:val="red"/>
-        </w:rPr>
-        <w:t xml:space="preserve">. </w:t>
-      </w:r>
-      <w:r>
-        <w:rPr>
-          <w:rFonts w:ascii="Times New Roman" w:hAnsi="Times New Roman" w:cs="Times New Roman"/>
-          <w:b/>
-          <w:bCs/>
-          <w:highlight w:val="red"/>
           <w:lang w:val="yo-NG"/>
         </w:rPr>
         <w:t>It is a store of semi-structured data</w:t>
@@ -2225,13 +2047,7 @@
         <w:rPr>
           <w:rFonts w:ascii="Times New Roman" w:hAnsi="Times New Roman" w:cs="Times New Roman"/>
         </w:rPr>
-        <w:t>Structured data, such as knowledge graphs (KGs) [</w:t>
-      </w:r>
-      <w:r>
-        <w:rPr>
-          <w:rFonts w:ascii="Times New Roman" w:hAnsi="Times New Roman" w:cs="Times New Roman"/>
-        </w:rPr>
-        <w:t>Xi Jin Ling</w:t>
+        <w:t>Structured data, such as knowledge graphs (KGs) [Xi Jin Ling</w:t>
       </w:r>
       <w:proofErr w:type="gramStart"/>
       <w:r>
@@ -2399,22 +2215,49 @@
     <w:p>
       <w:pPr>
         <w:spacing w:line="480" w:lineRule="auto"/>
-        <w:rPr>
-          <w:rFonts w:ascii="Times New Roman" w:hAnsi="Times New Roman" w:cs="Times New Roman"/>
-          <w:lang w:val="yo-NG"/>
-        </w:rPr>
-      </w:pPr>
-      <w:r>
-        <w:rPr>
-          <w:rFonts w:ascii="Times New Roman" w:hAnsi="Times New Roman" w:cs="Times New Roman"/>
-        </w:rPr>
-        <w:t>Prompt engineering is the practice of designing inputs for AI tools that will produce optimal outputs.</w:t>
-      </w:r>
-      <w:r>
-        <w:rPr>
-          <w:rFonts w:ascii="Times New Roman" w:hAnsi="Times New Roman" w:cs="Times New Roman"/>
-        </w:rPr>
-        <w:t xml:space="preserve"> Even after performing Retrieval Augmented Generation on an LLM, it is still necessary to structure the prompts accordingly.</w:t>
+        <w:jc w:val="both"/>
+        <w:rPr>
+          <w:rFonts w:ascii="Times New Roman" w:hAnsi="Times New Roman" w:cs="Times New Roman"/>
+          <w:lang w:val="yo-NG"/>
+        </w:rPr>
+      </w:pPr>
+      <w:r>
+        <w:rPr>
+          <w:rFonts w:ascii="Times New Roman" w:hAnsi="Times New Roman" w:cs="Times New Roman"/>
+          <w:highlight w:val="blue"/>
+        </w:rPr>
+        <w:t xml:space="preserve">Large Language Models (LLMs) </w:t>
+      </w:r>
+      <w:proofErr w:type="gramStart"/>
+      <w:r>
+        <w:rPr>
+          <w:rFonts w:ascii="Times New Roman" w:hAnsi="Times New Roman" w:cs="Times New Roman"/>
+          <w:highlight w:val="blue"/>
+        </w:rPr>
+        <w:t>have the ability to</w:t>
+      </w:r>
+      <w:proofErr w:type="gramEnd"/>
+      <w:r>
+        <w:rPr>
+          <w:rFonts w:ascii="Times New Roman" w:hAnsi="Times New Roman" w:cs="Times New Roman"/>
+          <w:highlight w:val="blue"/>
+        </w:rPr>
+        <w:t xml:space="preserve"> learn new tasks on the fly, without requiring any explicit training or parameter updates. This mode of using LLMs is called in-context learning. It relies on providing the model with a suitable input prompt that contains instructions and/or examples of the desired task. The input prompt serves as a form of conditioning that guides the model's output, but the model does not change its weights. In-context learning can be applied in different settings such as zero-shot, one shot, or few-shot learning. It depends on the amount of information that needs to be included in the input prompt.</w:t>
+      </w:r>
+    </w:p>
+    <w:p>
+      <w:pPr>
+        <w:spacing w:line="480" w:lineRule="auto"/>
+        <w:rPr>
+          <w:rFonts w:ascii="Times New Roman" w:hAnsi="Times New Roman" w:cs="Times New Roman"/>
+          <w:lang w:val="yo-NG"/>
+        </w:rPr>
+      </w:pPr>
+      <w:r>
+        <w:rPr>
+          <w:rFonts w:ascii="Times New Roman" w:hAnsi="Times New Roman" w:cs="Times New Roman"/>
+        </w:rPr>
+        <w:t>Prompt engineering is the practice of designing inputs for AI tools that will produce optimal outputs. Even after performing Retrieval Augmented Generation on an LLM, it is still necessary to structure the prompts accordingly.</w:t>
       </w:r>
     </w:p>
     <w:p>
@@ -2517,6 +2360,15 @@
           <w:lang w:val="yo-NG"/>
         </w:rPr>
       </w:pPr>
+      <w:r>
+        <w:rPr>
+          <w:rFonts w:ascii="Times New Roman" w:hAnsi="Times New Roman" w:cs="Times New Roman"/>
+          <w:b/>
+          <w:bCs/>
+          <w:lang w:val="yo-NG"/>
+        </w:rPr>
+        <w:t>Chapter 2</w:t>
+      </w:r>
     </w:p>
     <w:p>
       <w:pPr>
@@ -2536,8 +2388,6 @@
         <w:jc w:val="center"/>
         <w:rPr>
           <w:rFonts w:ascii="Times New Roman" w:hAnsi="Times New Roman" w:cs="Times New Roman"/>
-          <w:b/>
-          <w:bCs/>
           <w:lang w:val="yo-NG"/>
         </w:rPr>
       </w:pPr>
@@ -2548,8 +2398,6 @@
         <w:jc w:val="center"/>
         <w:rPr>
           <w:rFonts w:ascii="Times New Roman" w:hAnsi="Times New Roman" w:cs="Times New Roman"/>
-          <w:b/>
-          <w:bCs/>
           <w:lang w:val="yo-NG"/>
         </w:rPr>
       </w:pPr>
@@ -2560,8 +2408,6 @@
         <w:jc w:val="center"/>
         <w:rPr>
           <w:rFonts w:ascii="Times New Roman" w:hAnsi="Times New Roman" w:cs="Times New Roman"/>
-          <w:b/>
-          <w:bCs/>
           <w:lang w:val="yo-NG"/>
         </w:rPr>
       </w:pPr>
@@ -2572,8 +2418,6 @@
         <w:jc w:val="center"/>
         <w:rPr>
           <w:rFonts w:ascii="Times New Roman" w:hAnsi="Times New Roman" w:cs="Times New Roman"/>
-          <w:b/>
-          <w:bCs/>
           <w:lang w:val="yo-NG"/>
         </w:rPr>
       </w:pPr>
@@ -2584,8 +2428,6 @@
         <w:jc w:val="center"/>
         <w:rPr>
           <w:rFonts w:ascii="Times New Roman" w:hAnsi="Times New Roman" w:cs="Times New Roman"/>
-          <w:b/>
-          <w:bCs/>
           <w:lang w:val="yo-NG"/>
         </w:rPr>
       </w:pPr>
@@ -2596,8 +2438,6 @@
         <w:jc w:val="center"/>
         <w:rPr>
           <w:rFonts w:ascii="Times New Roman" w:hAnsi="Times New Roman" w:cs="Times New Roman"/>
-          <w:b/>
-          <w:bCs/>
           <w:lang w:val="yo-NG"/>
         </w:rPr>
       </w:pPr>
@@ -2608,103 +2448,14 @@
         <w:jc w:val="center"/>
         <w:rPr>
           <w:rFonts w:ascii="Times New Roman" w:hAnsi="Times New Roman" w:cs="Times New Roman"/>
-          <w:b/>
-          <w:bCs/>
-          <w:lang w:val="yo-NG"/>
-        </w:rPr>
-      </w:pPr>
-      <w:r>
-        <w:rPr>
-          <w:rFonts w:ascii="Times New Roman" w:hAnsi="Times New Roman" w:cs="Times New Roman"/>
-          <w:b/>
-          <w:bCs/>
-          <w:lang w:val="yo-NG"/>
-        </w:rPr>
-        <w:t>Chapter 2</w:t>
-      </w:r>
+          <w:lang w:val="yo-NG"/>
+        </w:rPr>
+      </w:pPr>
     </w:p>
     <w:p>
       <w:pPr>
         <w:spacing w:line="480" w:lineRule="auto"/>
         <w:jc w:val="center"/>
-        <w:rPr>
-          <w:rFonts w:ascii="Times New Roman" w:hAnsi="Times New Roman" w:cs="Times New Roman"/>
-          <w:lang w:val="yo-NG"/>
-        </w:rPr>
-      </w:pPr>
-    </w:p>
-    <w:p>
-      <w:pPr>
-        <w:spacing w:line="480" w:lineRule="auto"/>
-        <w:jc w:val="center"/>
-        <w:rPr>
-          <w:rFonts w:ascii="Times New Roman" w:hAnsi="Times New Roman" w:cs="Times New Roman"/>
-          <w:lang w:val="yo-NG"/>
-        </w:rPr>
-      </w:pPr>
-    </w:p>
-    <w:p>
-      <w:pPr>
-        <w:spacing w:line="480" w:lineRule="auto"/>
-        <w:jc w:val="center"/>
-        <w:rPr>
-          <w:rFonts w:ascii="Times New Roman" w:hAnsi="Times New Roman" w:cs="Times New Roman"/>
-          <w:lang w:val="yo-NG"/>
-        </w:rPr>
-      </w:pPr>
-    </w:p>
-    <w:p>
-      <w:pPr>
-        <w:spacing w:line="480" w:lineRule="auto"/>
-        <w:jc w:val="center"/>
-        <w:rPr>
-          <w:rFonts w:ascii="Times New Roman" w:hAnsi="Times New Roman" w:cs="Times New Roman"/>
-          <w:lang w:val="yo-NG"/>
-        </w:rPr>
-      </w:pPr>
-    </w:p>
-    <w:p>
-      <w:pPr>
-        <w:spacing w:line="480" w:lineRule="auto"/>
-        <w:jc w:val="center"/>
-        <w:rPr>
-          <w:rFonts w:ascii="Times New Roman" w:hAnsi="Times New Roman" w:cs="Times New Roman"/>
-          <w:lang w:val="yo-NG"/>
-        </w:rPr>
-      </w:pPr>
-    </w:p>
-    <w:p>
-      <w:pPr>
-        <w:spacing w:line="480" w:lineRule="auto"/>
-        <w:jc w:val="center"/>
-        <w:rPr>
-          <w:rFonts w:ascii="Times New Roman" w:hAnsi="Times New Roman" w:cs="Times New Roman"/>
-          <w:lang w:val="yo-NG"/>
-        </w:rPr>
-      </w:pPr>
-    </w:p>
-    <w:p>
-      <w:pPr>
-        <w:spacing w:line="480" w:lineRule="auto"/>
-        <w:jc w:val="center"/>
-        <w:rPr>
-          <w:rFonts w:ascii="Times New Roman" w:hAnsi="Times New Roman" w:cs="Times New Roman"/>
-          <w:lang w:val="yo-NG"/>
-        </w:rPr>
-      </w:pPr>
-    </w:p>
-    <w:p>
-      <w:pPr>
-        <w:spacing w:line="480" w:lineRule="auto"/>
-        <w:rPr>
-          <w:rFonts w:ascii="Times New Roman" w:hAnsi="Times New Roman" w:cs="Times New Roman"/>
-          <w:lang w:val="yo-NG"/>
-        </w:rPr>
-      </w:pPr>
-    </w:p>
-    <w:p>
-      <w:pPr>
-        <w:spacing w:line="480" w:lineRule="auto"/>
         <w:rPr>
           <w:rFonts w:ascii="Times New Roman" w:hAnsi="Times New Roman" w:cs="Times New Roman"/>
           <w:lang w:val="yo-NG"/>
@@ -3717,6 +3468,28 @@
     <w:p>
       <w:pPr>
         <w:spacing w:line="480" w:lineRule="auto"/>
+        <w:rPr>
+          <w:rFonts w:ascii="Times New Roman" w:hAnsi="Times New Roman" w:cs="Times New Roman"/>
+          <w:b/>
+          <w:bCs/>
+          <w:lang w:val="yo-NG"/>
+        </w:rPr>
+      </w:pPr>
+    </w:p>
+    <w:p>
+      <w:pPr>
+        <w:spacing w:line="480" w:lineRule="auto"/>
+        <w:rPr>
+          <w:rFonts w:ascii="Times New Roman" w:hAnsi="Times New Roman" w:cs="Times New Roman"/>
+          <w:b/>
+          <w:bCs/>
+          <w:lang w:val="yo-NG"/>
+        </w:rPr>
+      </w:pPr>
+    </w:p>
+    <w:p>
+      <w:pPr>
+        <w:spacing w:line="480" w:lineRule="auto"/>
         <w:jc w:val="center"/>
         <w:rPr>
           <w:rFonts w:ascii="Times New Roman" w:hAnsi="Times New Roman" w:cs="Times New Roman"/>
@@ -3725,6 +3498,24 @@
           <w:lang w:val="yo-NG"/>
         </w:rPr>
       </w:pPr>
+      <w:r>
+        <w:rPr>
+          <w:rFonts w:ascii="Times New Roman" w:hAnsi="Times New Roman" w:cs="Times New Roman"/>
+          <w:b/>
+          <w:bCs/>
+          <w:lang w:val="yo-NG"/>
+        </w:rPr>
+        <w:t xml:space="preserve">Chapter </w:t>
+      </w:r>
+      <w:r>
+        <w:rPr>
+          <w:rFonts w:ascii="Times New Roman" w:hAnsi="Times New Roman" w:cs="Times New Roman"/>
+          <w:b/>
+          <w:bCs/>
+          <w:lang w:val="yo-NG"/>
+        </w:rPr>
+        <w:t>1</w:t>
+      </w:r>
     </w:p>
     <w:p>
       <w:pPr>
@@ -3814,99 +3605,6 @@
       <w:pPr>
         <w:spacing w:line="480" w:lineRule="auto"/>
         <w:jc w:val="center"/>
-        <w:rPr>
-          <w:rFonts w:ascii="Times New Roman" w:hAnsi="Times New Roman" w:cs="Times New Roman"/>
-          <w:b/>
-          <w:bCs/>
-          <w:lang w:val="yo-NG"/>
-        </w:rPr>
-      </w:pPr>
-      <w:r>
-        <w:rPr>
-          <w:rFonts w:ascii="Times New Roman" w:hAnsi="Times New Roman" w:cs="Times New Roman"/>
-          <w:b/>
-          <w:bCs/>
-          <w:lang w:val="yo-NG"/>
-        </w:rPr>
-        <w:t>Chapter 3</w:t>
-      </w:r>
-    </w:p>
-    <w:p>
-      <w:pPr>
-        <w:spacing w:line="480" w:lineRule="auto"/>
-        <w:jc w:val="both"/>
-        <w:rPr>
-          <w:rFonts w:ascii="Times New Roman" w:hAnsi="Times New Roman" w:cs="Times New Roman"/>
-          <w:b/>
-          <w:bCs/>
-          <w:lang w:val="yo-NG"/>
-        </w:rPr>
-      </w:pPr>
-    </w:p>
-    <w:p>
-      <w:pPr>
-        <w:spacing w:line="480" w:lineRule="auto"/>
-        <w:jc w:val="both"/>
-        <w:rPr>
-          <w:rFonts w:ascii="Times New Roman" w:hAnsi="Times New Roman" w:cs="Times New Roman"/>
-          <w:b/>
-          <w:bCs/>
-          <w:lang w:val="yo-NG"/>
-        </w:rPr>
-      </w:pPr>
-    </w:p>
-    <w:p>
-      <w:pPr>
-        <w:spacing w:line="480" w:lineRule="auto"/>
-        <w:jc w:val="both"/>
-        <w:rPr>
-          <w:rFonts w:ascii="Times New Roman" w:hAnsi="Times New Roman" w:cs="Times New Roman"/>
-          <w:b/>
-          <w:bCs/>
-          <w:lang w:val="yo-NG"/>
-        </w:rPr>
-      </w:pPr>
-    </w:p>
-    <w:p>
-      <w:pPr>
-        <w:spacing w:line="480" w:lineRule="auto"/>
-        <w:jc w:val="both"/>
-        <w:rPr>
-          <w:rFonts w:ascii="Times New Roman" w:hAnsi="Times New Roman" w:cs="Times New Roman"/>
-          <w:b/>
-          <w:bCs/>
-          <w:lang w:val="yo-NG"/>
-        </w:rPr>
-      </w:pPr>
-    </w:p>
-    <w:p>
-      <w:pPr>
-        <w:spacing w:line="480" w:lineRule="auto"/>
-        <w:jc w:val="both"/>
-        <w:rPr>
-          <w:rFonts w:ascii="Times New Roman" w:hAnsi="Times New Roman" w:cs="Times New Roman"/>
-          <w:b/>
-          <w:bCs/>
-          <w:lang w:val="yo-NG"/>
-        </w:rPr>
-      </w:pPr>
-    </w:p>
-    <w:p>
-      <w:pPr>
-        <w:spacing w:line="480" w:lineRule="auto"/>
-        <w:jc w:val="both"/>
-        <w:rPr>
-          <w:rFonts w:ascii="Times New Roman" w:hAnsi="Times New Roman" w:cs="Times New Roman"/>
-          <w:b/>
-          <w:bCs/>
-          <w:lang w:val="yo-NG"/>
-        </w:rPr>
-      </w:pPr>
-    </w:p>
-    <w:p>
-      <w:pPr>
-        <w:spacing w:line="480" w:lineRule="auto"/>
-        <w:jc w:val="both"/>
         <w:rPr>
           <w:rFonts w:ascii="Times New Roman" w:hAnsi="Times New Roman" w:cs="Times New Roman"/>
           <w:b/>
@@ -4119,28 +3817,6 @@
     </w:p>
     <w:p>
       <w:pPr>
-        <w:spacing w:line="480" w:lineRule="auto"/>
-        <w:jc w:val="both"/>
-        <w:rPr>
-          <w:rFonts w:ascii="Times New Roman" w:hAnsi="Times New Roman" w:cs="Times New Roman"/>
-          <w:lang w:val="yo-NG"/>
-        </w:rPr>
-      </w:pPr>
-    </w:p>
-    <w:p>
-      <w:pPr>
-        <w:spacing w:line="480" w:lineRule="auto"/>
-        <w:jc w:val="both"/>
-        <w:rPr>
-          <w:rFonts w:ascii="Times New Roman" w:hAnsi="Times New Roman" w:cs="Times New Roman"/>
-          <w:b/>
-          <w:bCs/>
-          <w:lang w:val="yo-NG"/>
-        </w:rPr>
-      </w:pPr>
-    </w:p>
-    <w:p>
-      <w:pPr>
         <w:pStyle w:val="ListParagraph"/>
         <w:numPr>
           <w:ilvl w:val="0"/>
@@ -4452,6 +4128,78 @@
         <w:jc w:val="both"/>
         <w:rPr>
           <w:rFonts w:ascii="Times New Roman" w:hAnsi="Times New Roman" w:cs="Times New Roman"/>
+          <w:highlight w:val="blue"/>
+        </w:rPr>
+      </w:pPr>
+      <w:r>
+        <w:rPr>
+          <w:rFonts w:ascii="Times New Roman" w:hAnsi="Times New Roman" w:cs="Times New Roman"/>
+          <w:highlight w:val="blue"/>
+        </w:rPr>
+        <w:t xml:space="preserve">Even though the knowledge graph provides structured data to the LLM, it is still critical to provide in the context, i.e., prompt being passed to the LLM, the data structure of the graph, so it can pick out the right information. It is not as intelligent as the vector database to guess information on </w:t>
+      </w:r>
+      <w:proofErr w:type="gramStart"/>
+      <w:r>
+        <w:rPr>
+          <w:rFonts w:ascii="Times New Roman" w:hAnsi="Times New Roman" w:cs="Times New Roman"/>
+          <w:highlight w:val="blue"/>
+        </w:rPr>
+        <w:t>it’s</w:t>
+      </w:r>
+      <w:proofErr w:type="gramEnd"/>
+      <w:r>
+        <w:rPr>
+          <w:rFonts w:ascii="Times New Roman" w:hAnsi="Times New Roman" w:cs="Times New Roman"/>
+          <w:highlight w:val="blue"/>
+        </w:rPr>
+        <w:t xml:space="preserve"> own, without hardcoding and explaining the relationships between foods and nutrients and users in the graph.</w:t>
+      </w:r>
+    </w:p>
+    <w:p>
+      <w:pPr>
+        <w:spacing w:line="480" w:lineRule="auto"/>
+        <w:jc w:val="both"/>
+        <w:rPr>
+          <w:rFonts w:ascii="Times New Roman" w:hAnsi="Times New Roman" w:cs="Times New Roman"/>
+        </w:rPr>
+      </w:pPr>
+      <w:r>
+        <w:rPr>
+          <w:rFonts w:ascii="Times New Roman" w:hAnsi="Times New Roman" w:cs="Times New Roman"/>
+          <w:highlight w:val="blue"/>
+        </w:rPr>
+        <w:t>It is important to set verbose to true in the LLM, because the query generated by the LLM comes from here</w:t>
+      </w:r>
+      <w:r>
+        <w:rPr>
+          <w:rFonts w:ascii="Times New Roman" w:hAnsi="Times New Roman" w:cs="Times New Roman"/>
+        </w:rPr>
+        <w:t>.</w:t>
+      </w:r>
+    </w:p>
+    <w:p>
+      <w:pPr>
+        <w:spacing w:line="480" w:lineRule="auto"/>
+        <w:jc w:val="both"/>
+        <w:rPr>
+          <w:rFonts w:ascii="Times New Roman" w:hAnsi="Times New Roman" w:cs="Times New Roman"/>
+          <w:lang w:val="yo-NG"/>
+        </w:rPr>
+      </w:pPr>
+      <w:r>
+        <w:rPr>
+          <w:rFonts w:ascii="Times New Roman" w:hAnsi="Times New Roman" w:cs="Times New Roman"/>
+          <w:highlight w:val="blue"/>
+        </w:rPr>
+        <w:t>Finding the perfect prompt to input is a matter of semantics.</w:t>
+      </w:r>
+    </w:p>
+    <w:p>
+      <w:pPr>
+        <w:spacing w:line="480" w:lineRule="auto"/>
+        <w:jc w:val="both"/>
+        <w:rPr>
+          <w:rFonts w:ascii="Times New Roman" w:hAnsi="Times New Roman" w:cs="Times New Roman"/>
           <w:lang w:val="yo-NG"/>
         </w:rPr>
       </w:pPr>
@@ -4661,25 +4409,7 @@
           <w:bCs/>
           <w:lang w:val="yo-NG"/>
         </w:rPr>
-        <w:t>Architectural</w:t>
-      </w:r>
-      <w:r>
-        <w:rPr>
-          <w:rFonts w:ascii="Times New Roman" w:hAnsi="Times New Roman" w:cs="Times New Roman"/>
-          <w:b/>
-          <w:bCs/>
-          <w:lang w:val="yo-NG"/>
-        </w:rPr>
-        <w:t xml:space="preserve"> Design</w:t>
-      </w:r>
-      <w:r>
-        <w:rPr>
-          <w:rFonts w:ascii="Times New Roman" w:hAnsi="Times New Roman" w:cs="Times New Roman"/>
-          <w:b/>
-          <w:bCs/>
-          <w:lang w:val="yo-NG"/>
-        </w:rPr>
-        <w:t>: Layered and Pipe Filter Design.</w:t>
+        <w:t>Architectural Design: Layered and Pipe Filter Design.</w:t>
       </w:r>
     </w:p>
     <w:p>
@@ -5072,14 +4802,7 @@
           <w:rFonts w:ascii="Times New Roman" w:hAnsi="Times New Roman" w:cs="Times New Roman"/>
           <w:lang w:val="yo-NG"/>
         </w:rPr>
-        <w:t>To assess th</w:t>
-      </w:r>
-      <w:r>
-        <w:rPr>
-          <w:rFonts w:ascii="Times New Roman" w:hAnsi="Times New Roman" w:cs="Times New Roman"/>
-          <w:lang w:val="yo-NG"/>
-        </w:rPr>
-        <w:t>e three systems, the same question consisting of the same meals and age and sex where passed to the systems.</w:t>
+        <w:t>To assess the three systems, the same question consisting of the same meals and age and sex where passed to the systems.</w:t>
       </w:r>
       <w:r>
         <w:rPr>
@@ -5513,6 +5236,7 @@
           <w:rFonts w:ascii="Times New Roman" w:hAnsi="Times New Roman" w:cs="Times New Roman"/>
           <w:b/>
           <w:bCs/>
+          <w:noProof/>
           <w:lang w:val="en-US"/>
         </w:rPr>
         <w:drawing>
@@ -5601,6 +5325,7 @@
           <w:rFonts w:ascii="Times New Roman" w:hAnsi="Times New Roman" w:cs="Times New Roman"/>
           <w:b/>
           <w:bCs/>
+          <w:noProof/>
           <w:lang w:val="yo-NG"/>
         </w:rPr>
         <w:drawing>
@@ -10684,147 +10409,132 @@
           <w:rFonts w:ascii="Times New Roman" w:hAnsi="Times New Roman" w:cs="Times New Roman"/>
           <w:b/>
           <w:bCs/>
-          <w:lang w:val="en-GH"/>
-        </w:rPr>
-      </w:pPr>
-    </w:p>
-    <w:p>
-      <w:pPr>
-        <w:spacing w:line="480" w:lineRule="auto"/>
-        <w:rPr>
-          <w:rFonts w:ascii="Times New Roman" w:hAnsi="Times New Roman" w:cs="Times New Roman"/>
-          <w:b/>
-          <w:bCs/>
-          <w:lang w:val="en-GH"/>
-        </w:rPr>
-      </w:pPr>
-    </w:p>
-    <w:p>
-      <w:pPr>
-        <w:spacing w:line="480" w:lineRule="auto"/>
-        <w:rPr>
-          <w:rFonts w:ascii="Times New Roman" w:hAnsi="Times New Roman" w:cs="Times New Roman"/>
-          <w:b/>
-          <w:bCs/>
-          <w:lang w:val="en-GH"/>
-        </w:rPr>
-      </w:pPr>
-    </w:p>
-    <w:p>
-      <w:pPr>
-        <w:spacing w:line="480" w:lineRule="auto"/>
-        <w:rPr>
-          <w:rFonts w:ascii="Times New Roman" w:hAnsi="Times New Roman" w:cs="Times New Roman"/>
-          <w:b/>
-          <w:bCs/>
-          <w:lang w:val="en-GH"/>
-        </w:rPr>
-      </w:pPr>
-    </w:p>
-    <w:p>
-      <w:pPr>
-        <w:spacing w:line="480" w:lineRule="auto"/>
-        <w:rPr>
-          <w:rFonts w:ascii="Times New Roman" w:hAnsi="Times New Roman" w:cs="Times New Roman"/>
-          <w:b/>
-          <w:bCs/>
-          <w:lang w:val="en-GH"/>
-        </w:rPr>
-      </w:pPr>
-    </w:p>
-    <w:p>
-      <w:pPr>
-        <w:spacing w:line="480" w:lineRule="auto"/>
-        <w:rPr>
-          <w:rFonts w:ascii="Times New Roman" w:hAnsi="Times New Roman" w:cs="Times New Roman"/>
-          <w:b/>
-          <w:bCs/>
-          <w:lang w:val="en-GH"/>
-        </w:rPr>
-      </w:pPr>
-    </w:p>
-    <w:p>
-      <w:pPr>
-        <w:spacing w:line="480" w:lineRule="auto"/>
-        <w:rPr>
-          <w:rFonts w:ascii="Times New Roman" w:hAnsi="Times New Roman" w:cs="Times New Roman"/>
-          <w:b/>
-          <w:bCs/>
-          <w:lang w:val="en-GH"/>
-        </w:rPr>
-      </w:pPr>
-    </w:p>
-    <w:p>
-      <w:pPr>
-        <w:spacing w:line="480" w:lineRule="auto"/>
-        <w:rPr>
-          <w:rFonts w:ascii="Times New Roman" w:hAnsi="Times New Roman" w:cs="Times New Roman"/>
-          <w:b/>
-          <w:bCs/>
-          <w:lang w:val="en-GH"/>
-        </w:rPr>
-      </w:pPr>
-    </w:p>
-    <w:p>
-      <w:pPr>
-        <w:spacing w:line="480" w:lineRule="auto"/>
-        <w:rPr>
-          <w:rFonts w:ascii="Times New Roman" w:hAnsi="Times New Roman" w:cs="Times New Roman"/>
-          <w:b/>
-          <w:bCs/>
-          <w:lang w:val="en-GH"/>
-        </w:rPr>
-      </w:pPr>
-    </w:p>
-    <w:p>
-      <w:pPr>
-        <w:spacing w:line="480" w:lineRule="auto"/>
-        <w:rPr>
-          <w:rFonts w:ascii="Times New Roman" w:hAnsi="Times New Roman" w:cs="Times New Roman"/>
-          <w:b/>
-          <w:bCs/>
-          <w:lang w:val="en-GH"/>
-        </w:rPr>
-      </w:pPr>
-    </w:p>
-    <w:p>
-      <w:pPr>
-        <w:spacing w:line="480" w:lineRule="auto"/>
-        <w:rPr>
-          <w:rFonts w:ascii="Times New Roman" w:hAnsi="Times New Roman" w:cs="Times New Roman"/>
-          <w:b/>
-          <w:bCs/>
-          <w:lang w:val="en-GH"/>
-        </w:rPr>
-      </w:pPr>
-    </w:p>
-    <w:p>
-      <w:pPr>
-        <w:spacing w:line="480" w:lineRule="auto"/>
-        <w:jc w:val="both"/>
-        <w:rPr>
-          <w:rFonts w:ascii="Times New Roman" w:hAnsi="Times New Roman" w:cs="Times New Roman"/>
-          <w:lang w:val="en-GH"/>
-        </w:rPr>
-      </w:pPr>
-      <w:r>
-        <w:rPr>
-          <w:rFonts w:ascii="Times New Roman" w:hAnsi="Times New Roman" w:cs="Times New Roman"/>
-          <w:lang w:val="en-GH"/>
+        </w:rPr>
+      </w:pPr>
+    </w:p>
+    <w:p>
+      <w:pPr>
+        <w:spacing w:line="480" w:lineRule="auto"/>
+        <w:rPr>
+          <w:rFonts w:ascii="Times New Roman" w:hAnsi="Times New Roman" w:cs="Times New Roman"/>
+          <w:b/>
+          <w:bCs/>
+        </w:rPr>
+      </w:pPr>
+    </w:p>
+    <w:p>
+      <w:pPr>
+        <w:spacing w:line="480" w:lineRule="auto"/>
+        <w:rPr>
+          <w:rFonts w:ascii="Times New Roman" w:hAnsi="Times New Roman" w:cs="Times New Roman"/>
+          <w:b/>
+          <w:bCs/>
+        </w:rPr>
+      </w:pPr>
+    </w:p>
+    <w:p>
+      <w:pPr>
+        <w:spacing w:line="480" w:lineRule="auto"/>
+        <w:rPr>
+          <w:rFonts w:ascii="Times New Roman" w:hAnsi="Times New Roman" w:cs="Times New Roman"/>
+          <w:b/>
+          <w:bCs/>
+        </w:rPr>
+      </w:pPr>
+    </w:p>
+    <w:p>
+      <w:pPr>
+        <w:spacing w:line="480" w:lineRule="auto"/>
+        <w:rPr>
+          <w:rFonts w:ascii="Times New Roman" w:hAnsi="Times New Roman" w:cs="Times New Roman"/>
+          <w:b/>
+          <w:bCs/>
+        </w:rPr>
+      </w:pPr>
+    </w:p>
+    <w:p>
+      <w:pPr>
+        <w:spacing w:line="480" w:lineRule="auto"/>
+        <w:rPr>
+          <w:rFonts w:ascii="Times New Roman" w:hAnsi="Times New Roman" w:cs="Times New Roman"/>
+          <w:b/>
+          <w:bCs/>
+        </w:rPr>
+      </w:pPr>
+    </w:p>
+    <w:p>
+      <w:pPr>
+        <w:spacing w:line="480" w:lineRule="auto"/>
+        <w:rPr>
+          <w:rFonts w:ascii="Times New Roman" w:hAnsi="Times New Roman" w:cs="Times New Roman"/>
+          <w:b/>
+          <w:bCs/>
+        </w:rPr>
+      </w:pPr>
+    </w:p>
+    <w:p>
+      <w:pPr>
+        <w:spacing w:line="480" w:lineRule="auto"/>
+        <w:rPr>
+          <w:rFonts w:ascii="Times New Roman" w:hAnsi="Times New Roman" w:cs="Times New Roman"/>
+          <w:b/>
+          <w:bCs/>
+        </w:rPr>
+      </w:pPr>
+    </w:p>
+    <w:p>
+      <w:pPr>
+        <w:spacing w:line="480" w:lineRule="auto"/>
+        <w:rPr>
+          <w:rFonts w:ascii="Times New Roman" w:hAnsi="Times New Roman" w:cs="Times New Roman"/>
+          <w:b/>
+          <w:bCs/>
+        </w:rPr>
+      </w:pPr>
+    </w:p>
+    <w:p>
+      <w:pPr>
+        <w:spacing w:line="480" w:lineRule="auto"/>
+        <w:rPr>
+          <w:rFonts w:ascii="Times New Roman" w:hAnsi="Times New Roman" w:cs="Times New Roman"/>
+          <w:b/>
+          <w:bCs/>
+        </w:rPr>
+      </w:pPr>
+    </w:p>
+    <w:p>
+      <w:pPr>
+        <w:spacing w:line="480" w:lineRule="auto"/>
+        <w:rPr>
+          <w:rFonts w:ascii="Times New Roman" w:hAnsi="Times New Roman" w:cs="Times New Roman"/>
+          <w:b/>
+          <w:bCs/>
+        </w:rPr>
+      </w:pPr>
+    </w:p>
+    <w:p>
+      <w:pPr>
+        <w:spacing w:line="480" w:lineRule="auto"/>
+        <w:jc w:val="both"/>
+        <w:rPr>
+          <w:rFonts w:ascii="Times New Roman" w:hAnsi="Times New Roman" w:cs="Times New Roman"/>
+        </w:rPr>
+      </w:pPr>
+      <w:r>
+        <w:rPr>
+          <w:rFonts w:ascii="Times New Roman" w:hAnsi="Times New Roman" w:cs="Times New Roman"/>
         </w:rPr>
         <w:t xml:space="preserve">'I am a </w:t>
       </w:r>
       <w:r>
         <w:rPr>
           <w:rFonts w:ascii="Times New Roman" w:hAnsi="Times New Roman" w:cs="Times New Roman"/>
-          <w:lang w:val="en-GH"/>
         </w:rPr>
         <w:t>1-18y-Year-Old</w:t>
       </w:r>
       <w:r>
         <w:rPr>
           <w:rFonts w:ascii="Times New Roman" w:hAnsi="Times New Roman" w:cs="Times New Roman"/>
-          <w:lang w:val="en-GH"/>
         </w:rPr>
         <w:t xml:space="preserve"> Male. I have eaten 10g of Hummus. I am about to eat 20g of Firm Tofu, should I eat it?', </w:t>
       </w:r>
@@ -10835,13 +10545,11 @@
         <w:jc w:val="both"/>
         <w:rPr>
           <w:rFonts w:ascii="Times New Roman" w:hAnsi="Times New Roman" w:cs="Times New Roman"/>
-          <w:lang w:val="en-GH"/>
-        </w:rPr>
-      </w:pPr>
-      <w:r>
-        <w:rPr>
-          <w:rFonts w:ascii="Times New Roman" w:hAnsi="Times New Roman" w:cs="Times New Roman"/>
-          <w:lang w:val="en-GH"/>
+        </w:rPr>
+      </w:pPr>
+      <w:r>
+        <w:rPr>
+          <w:rFonts w:ascii="Times New Roman" w:hAnsi="Times New Roman" w:cs="Times New Roman"/>
         </w:rPr>
         <w:t>'result': "To determine if you should eat the 20g of Firm Tofu, we need to calculate the total nutrient intake from the Hummus and the potential intake from the Firm Tofu and compare it to your Recommended Daily Intake for Carbohydrates.\n\</w:t>
       </w:r>
@@ -10849,7 +10557,6 @@
       <w:r>
         <w:rPr>
           <w:rFonts w:ascii="Times New Roman" w:hAnsi="Times New Roman" w:cs="Times New Roman"/>
-          <w:lang w:val="en-GH"/>
         </w:rPr>
         <w:t>nGiven</w:t>
       </w:r>
@@ -10857,7 +10564,6 @@
       <w:r>
         <w:rPr>
           <w:rFonts w:ascii="Times New Roman" w:hAnsi="Times New Roman" w:cs="Times New Roman"/>
-          <w:lang w:val="en-GH"/>
         </w:rPr>
         <w:t xml:space="preserve"> that you are a 1-18 year old Male, the quantity needed of Carbohydrates is 130 units.\n\</w:t>
       </w:r>
@@ -10865,7 +10571,6 @@
       <w:r>
         <w:rPr>
           <w:rFonts w:ascii="Times New Roman" w:hAnsi="Times New Roman" w:cs="Times New Roman"/>
-          <w:lang w:val="en-GH"/>
         </w:rPr>
         <w:t>nFrom</w:t>
       </w:r>
@@ -10873,7 +10578,6 @@
       <w:r>
         <w:rPr>
           <w:rFonts w:ascii="Times New Roman" w:hAnsi="Times New Roman" w:cs="Times New Roman"/>
-          <w:lang w:val="en-GH"/>
         </w:rPr>
         <w:t xml:space="preserve"> the provided information, we can see that the Hummus contains 4.6 units of Carbohydrates per 100g. You have eaten 10g of Hummus, so you have consumed 0.46 units of Carbohydrates from the Hummus.\n\</w:t>
       </w:r>
@@ -10881,7 +10585,6 @@
       <w:r>
         <w:rPr>
           <w:rFonts w:ascii="Times New Roman" w:hAnsi="Times New Roman" w:cs="Times New Roman"/>
-          <w:lang w:val="en-GH"/>
         </w:rPr>
         <w:t>nNow</w:t>
       </w:r>
@@ -10889,7 +10592,6 @@
       <w:r>
         <w:rPr>
           <w:rFonts w:ascii="Times New Roman" w:hAnsi="Times New Roman" w:cs="Times New Roman"/>
-          <w:lang w:val="en-GH"/>
         </w:rPr>
         <w:t>, let's calculate the potential Carbohydrate intake from the Firm Tofu:\</w:t>
       </w:r>
@@ -10897,7 +10599,6 @@
       <w:r>
         <w:rPr>
           <w:rFonts w:ascii="Times New Roman" w:hAnsi="Times New Roman" w:cs="Times New Roman"/>
-          <w:lang w:val="en-GH"/>
         </w:rPr>
         <w:t>nFirm</w:t>
       </w:r>
@@ -10905,7 +10606,6 @@
       <w:r>
         <w:rPr>
           <w:rFonts w:ascii="Times New Roman" w:hAnsi="Times New Roman" w:cs="Times New Roman"/>
-          <w:lang w:val="en-GH"/>
         </w:rPr>
         <w:t xml:space="preserve"> Tofu contains 0.3 units of Carbohydrates per 100g. If you eat 20g of Firm Tofu, you will consume 0.06 units of Carbohydrates from the Firm Tofu.\n\</w:t>
       </w:r>
@@ -10913,7 +10613,6 @@
       <w:r>
         <w:rPr>
           <w:rFonts w:ascii="Times New Roman" w:hAnsi="Times New Roman" w:cs="Times New Roman"/>
-          <w:lang w:val="en-GH"/>
         </w:rPr>
         <w:t>nTherefore</w:t>
       </w:r>
@@ -10921,7 +10620,6 @@
       <w:r>
         <w:rPr>
           <w:rFonts w:ascii="Times New Roman" w:hAnsi="Times New Roman" w:cs="Times New Roman"/>
-          <w:lang w:val="en-GH"/>
         </w:rPr>
         <w:t xml:space="preserve">, your total Carbohydrate intake would be 0.46 + 0.06 = 0.52 </w:t>
       </w:r>
@@ -10929,7 +10627,6 @@
       <w:r>
         <w:rPr>
           <w:rFonts w:ascii="Times New Roman" w:hAnsi="Times New Roman" w:cs="Times New Roman"/>
-          <w:lang w:val="en-GH"/>
         </w:rPr>
         <w:t>units.\n\</w:t>
       </w:r>
@@ -10937,7 +10634,6 @@
       <w:r>
         <w:rPr>
           <w:rFonts w:ascii="Times New Roman" w:hAnsi="Times New Roman" w:cs="Times New Roman"/>
-          <w:lang w:val="en-GH"/>
         </w:rPr>
         <w:t>nSince</w:t>
       </w:r>
@@ -10946,7 +10642,6 @@
       <w:r>
         <w:rPr>
           <w:rFonts w:ascii="Times New Roman" w:hAnsi="Times New Roman" w:cs="Times New Roman"/>
-          <w:lang w:val="en-GH"/>
         </w:rPr>
         <w:t xml:space="preserve"> your Recommended Daily Intake for Carbohydrates is 130 units, it is safe for you to eat the 20g of Firm Tofu as it will not exceed your Carbohydrate intake limit for the day."}</w:t>
       </w:r>
@@ -10957,17 +10652,45 @@
         <w:jc w:val="both"/>
         <w:rPr>
           <w:rFonts w:ascii="Times New Roman" w:hAnsi="Times New Roman" w:cs="Times New Roman"/>
-          <w:b/>
-          <w:bCs/>
-          <w:lang w:val="en-GH"/>
-        </w:rPr>
-      </w:pPr>
-      <w:r>
-        <w:rPr>
-          <w:rFonts w:ascii="Times New Roman" w:hAnsi="Times New Roman" w:cs="Times New Roman"/>
-          <w:b/>
-          <w:bCs/>
-          <w:lang w:val="en-GH"/>
+        </w:rPr>
+      </w:pPr>
+      <w:r>
+        <w:rPr>
+          <w:rFonts w:ascii="Times New Roman" w:hAnsi="Times New Roman" w:cs="Times New Roman"/>
+        </w:rPr>
+        <w:t>Observations during experiment</w:t>
+      </w:r>
+    </w:p>
+    <w:p>
+      <w:pPr>
+        <w:spacing w:line="480" w:lineRule="auto"/>
+        <w:jc w:val="both"/>
+        <w:rPr>
+          <w:rFonts w:ascii="Times New Roman" w:hAnsi="Times New Roman" w:cs="Times New Roman"/>
+        </w:rPr>
+      </w:pPr>
+      <w:r>
+        <w:rPr>
+          <w:rFonts w:ascii="Times New Roman" w:hAnsi="Times New Roman" w:cs="Times New Roman"/>
+        </w:rPr>
+        <w:t>.</w:t>
+      </w:r>
+    </w:p>
+    <w:p>
+      <w:pPr>
+        <w:spacing w:line="480" w:lineRule="auto"/>
+        <w:jc w:val="both"/>
+        <w:rPr>
+          <w:rFonts w:ascii="Times New Roman" w:hAnsi="Times New Roman" w:cs="Times New Roman"/>
+          <w:b/>
+          <w:bCs/>
+        </w:rPr>
+      </w:pPr>
+      <w:r>
+        <w:rPr>
+          <w:rFonts w:ascii="Times New Roman" w:hAnsi="Times New Roman" w:cs="Times New Roman"/>
+          <w:b/>
+          <w:bCs/>
         </w:rPr>
         <w:t>Conclusion</w:t>
       </w:r>

</xml_diff>

<commit_message>
Added Compounds to foods
</commit_message>
<xml_diff>
--- a/Final Paper.docx
+++ b/Final Paper.docx
@@ -617,21 +617,26 @@
         </w:rPr>
         <w:t>, and s</w:t>
       </w:r>
-      <w:proofErr w:type="spellStart"/>
       <w:r>
         <w:rPr>
           <w:rFonts w:ascii="Times New Roman" w:hAnsi="Times New Roman" w:cs="Times New Roman"/>
           <w:lang w:val="en-US"/>
         </w:rPr>
-        <w:t>ince</w:t>
-      </w:r>
-      <w:proofErr w:type="spellEnd"/>
+        <w:t>ince the late 1980s, poor nutrition has been recognized as a challenge for people with sickle cell disease.</w:t>
+      </w:r>
+      <w:r>
+        <w:rPr>
+          <w:rFonts w:ascii="Times New Roman" w:hAnsi="Times New Roman" w:cs="Times New Roman"/>
+          <w:lang w:val="yo-NG"/>
+        </w:rPr>
+        <w:t xml:space="preserve"> </w:t>
+      </w:r>
       <w:r>
         <w:rPr>
           <w:rFonts w:ascii="Times New Roman" w:hAnsi="Times New Roman" w:cs="Times New Roman"/>
           <w:lang w:val="en-US"/>
         </w:rPr>
-        <w:t xml:space="preserve"> the late 1980s, poor nutrition has been recognized as a challenge for people with sickle cell disease.</w:t>
+        <w:t>However, this issue has yet to receive sufficient empirical attention.</w:t>
       </w:r>
       <w:r>
         <w:rPr>
@@ -645,7 +650,35 @@
           <w:rFonts w:ascii="Times New Roman" w:hAnsi="Times New Roman" w:cs="Times New Roman"/>
           <w:lang w:val="en-US"/>
         </w:rPr>
-        <w:t>However, this issue has yet to receive sufficient empirical attention.</w:t>
+        <w:t>[</w:t>
+      </w:r>
+      <w:r>
+        <w:rPr>
+          <w:rFonts w:ascii="Times New Roman" w:hAnsi="Times New Roman" w:cs="Times New Roman"/>
+          <w:lang w:val="yo-NG"/>
+        </w:rPr>
+        <w:t>2</w:t>
+      </w:r>
+      <w:r>
+        <w:rPr>
+          <w:rFonts w:ascii="Times New Roman" w:hAnsi="Times New Roman" w:cs="Times New Roman"/>
+          <w:lang w:val="en-US"/>
+        </w:rPr>
+        <w:t xml:space="preserve">] </w:t>
+      </w:r>
+      <w:r>
+        <w:rPr>
+          <w:rFonts w:ascii="Times New Roman" w:hAnsi="Times New Roman" w:cs="Times New Roman"/>
+          <w:lang w:val="yo-NG"/>
+        </w:rPr>
+        <w:t>In 2019, Hibbert and Umeakunne's paper discussed the significance of various other nutrients in managing sickle cell anemia</w:t>
+      </w:r>
+      <w:r>
+        <w:rPr>
+          <w:rFonts w:ascii="Times New Roman" w:hAnsi="Times New Roman" w:cs="Times New Roman"/>
+          <w:lang w:val="en-US"/>
+        </w:rPr>
+        <w:t>. The researchers delved into the prevalence of herbal medicine for managing symptoms of SCD, placing emphasis on the proven benefits associated with certain leaves, such as Cajanus cajan and Carica papaya, in resisting haemolysis and diminishing sickled red blood cells.</w:t>
       </w:r>
       <w:r>
         <w:rPr>
@@ -659,186 +692,64 @@
           <w:rFonts w:ascii="Times New Roman" w:hAnsi="Times New Roman" w:cs="Times New Roman"/>
           <w:lang w:val="en-US"/>
         </w:rPr>
-        <w:t>[</w:t>
-      </w:r>
-      <w:r>
-        <w:rPr>
-          <w:rFonts w:ascii="Times New Roman" w:hAnsi="Times New Roman" w:cs="Times New Roman"/>
-          <w:lang w:val="yo-NG"/>
-        </w:rPr>
-        <w:t>2</w:t>
-      </w:r>
-      <w:r>
+        <w:t>Furthermore, they presented an augmented nutritional requirements table for individuals with sickle cell anaemia, encompassing protein, carbohydrates, omega-3 fatty acids, vitamins B6, vitamin B12, vitamin A, vitamin C, vitamin D, vitamin E, folate, magnesium, zinc, and selenium. [</w:t>
+      </w:r>
+      <w:r>
+        <w:rPr>
+          <w:rFonts w:ascii="Times New Roman" w:hAnsi="Times New Roman" w:cs="Times New Roman"/>
+          <w:lang w:val="yo-NG"/>
+        </w:rPr>
+        <w:t>3]</w:t>
+      </w:r>
+    </w:p>
+    <w:p>
+      <w:pPr>
+        <w:spacing w:line="480" w:lineRule="auto"/>
+        <w:jc w:val="both"/>
         <w:rPr>
           <w:rFonts w:ascii="Times New Roman" w:hAnsi="Times New Roman" w:cs="Times New Roman"/>
           <w:lang w:val="en-US"/>
         </w:rPr>
-        <w:t xml:space="preserve">] </w:t>
-      </w:r>
-      <w:r>
-        <w:rPr>
-          <w:rFonts w:ascii="Times New Roman" w:hAnsi="Times New Roman" w:cs="Times New Roman"/>
-          <w:lang w:val="yo-NG"/>
-        </w:rPr>
-        <w:t>In 2019, Hibbert and Umeakunne's paper discussed the significance of various other nutrients in managing sickle cell anemia</w:t>
-      </w:r>
-      <w:r>
+      </w:pPr>
+      <w:r>
+        <w:rPr>
+          <w:rFonts w:ascii="Times New Roman" w:hAnsi="Times New Roman" w:cs="Times New Roman"/>
+        </w:rPr>
+        <w:t>A similar point was made by Hyacinth et al, as their research underscored the imperative for heightened intake of vitamin D and zinc among those with sickle cell anaemia, in conjunction with a unique equilibrium of zinc and copper. [3] Furthermore, the inclusion of magnesium was proposed for alleviating pain during sickle cell anaemia episodes, drawing upon its application in paediatric cases.[4]</w:t>
+      </w:r>
+    </w:p>
+    <w:p>
+      <w:pPr>
+        <w:spacing w:line="480" w:lineRule="auto"/>
+        <w:jc w:val="both"/>
         <w:rPr>
           <w:rFonts w:ascii="Times New Roman" w:hAnsi="Times New Roman" w:cs="Times New Roman"/>
           <w:lang w:val="en-US"/>
         </w:rPr>
-        <w:t xml:space="preserve">. The researchers delved into the prevalence of herbal medicine for managing symptoms of SCD, placing emphasis on the proven benefits associated with certain leaves, such as Cajanus </w:t>
-      </w:r>
-      <w:proofErr w:type="spellStart"/>
+      </w:pPr>
       <w:r>
         <w:rPr>
           <w:rFonts w:ascii="Times New Roman" w:hAnsi="Times New Roman" w:cs="Times New Roman"/>
           <w:lang w:val="en-US"/>
         </w:rPr>
-        <w:t>cajan</w:t>
-      </w:r>
-      <w:proofErr w:type="spellEnd"/>
-      <w:r>
+        <w:t xml:space="preserve">Researchers affiliated with the Philadelphia Biomedical Research Institute and Ibadan University conducted an experiment involving the collection of blood samples from sickle cell anaemia patients in the United States and Nigeria. </w:t>
+      </w:r>
+    </w:p>
+    <w:p>
+      <w:pPr>
+        <w:spacing w:line="480" w:lineRule="auto"/>
+        <w:jc w:val="both"/>
         <w:rPr>
           <w:rFonts w:ascii="Times New Roman" w:hAnsi="Times New Roman" w:cs="Times New Roman"/>
           <w:lang w:val="en-US"/>
         </w:rPr>
-        <w:t xml:space="preserve"> and Carica papaya, in resisting </w:t>
-      </w:r>
-      <w:proofErr w:type="spellStart"/>
+      </w:pPr>
       <w:r>
         <w:rPr>
           <w:rFonts w:ascii="Times New Roman" w:hAnsi="Times New Roman" w:cs="Times New Roman"/>
           <w:lang w:val="en-US"/>
         </w:rPr>
-        <w:t>haemolysis</w:t>
-      </w:r>
-      <w:proofErr w:type="spellEnd"/>
-      <w:r>
-        <w:rPr>
-          <w:rFonts w:ascii="Times New Roman" w:hAnsi="Times New Roman" w:cs="Times New Roman"/>
-          <w:lang w:val="en-US"/>
-        </w:rPr>
-        <w:t xml:space="preserve"> and diminishing sickled red blood cells.</w:t>
-      </w:r>
-      <w:r>
-        <w:rPr>
-          <w:rFonts w:ascii="Times New Roman" w:hAnsi="Times New Roman" w:cs="Times New Roman"/>
-          <w:lang w:val="yo-NG"/>
-        </w:rPr>
-        <w:t xml:space="preserve"> </w:t>
-      </w:r>
-      <w:r>
-        <w:rPr>
-          <w:rFonts w:ascii="Times New Roman" w:hAnsi="Times New Roman" w:cs="Times New Roman"/>
-          <w:lang w:val="en-US"/>
-        </w:rPr>
-        <w:t xml:space="preserve">Furthermore, they presented an augmented nutritional requirements table for individuals with sickle cell </w:t>
-      </w:r>
-      <w:proofErr w:type="spellStart"/>
-      <w:r>
-        <w:rPr>
-          <w:rFonts w:ascii="Times New Roman" w:hAnsi="Times New Roman" w:cs="Times New Roman"/>
-          <w:lang w:val="en-US"/>
-        </w:rPr>
-        <w:t>anaemia</w:t>
-      </w:r>
-      <w:proofErr w:type="spellEnd"/>
-      <w:r>
-        <w:rPr>
-          <w:rFonts w:ascii="Times New Roman" w:hAnsi="Times New Roman" w:cs="Times New Roman"/>
-          <w:lang w:val="en-US"/>
-        </w:rPr>
-        <w:t>, encompassing protein, carbohydrates, omega-3 fatty acids, vitamins B6, vitamin B12, vitamin A, vitamin C, vitamin D, vitamin E, folate, magnesium, zinc, and selenium. [</w:t>
-      </w:r>
-      <w:r>
-        <w:rPr>
-          <w:rFonts w:ascii="Times New Roman" w:hAnsi="Times New Roman" w:cs="Times New Roman"/>
-          <w:lang w:val="yo-NG"/>
-        </w:rPr>
-        <w:t>3]</w:t>
-      </w:r>
-    </w:p>
-    <w:p>
-      <w:pPr>
-        <w:spacing w:line="480" w:lineRule="auto"/>
-        <w:jc w:val="both"/>
-        <w:rPr>
-          <w:rFonts w:ascii="Times New Roman" w:hAnsi="Times New Roman" w:cs="Times New Roman"/>
-          <w:lang w:val="en-US"/>
-        </w:rPr>
-      </w:pPr>
-      <w:r>
-        <w:rPr>
-          <w:rFonts w:ascii="Times New Roman" w:hAnsi="Times New Roman" w:cs="Times New Roman"/>
-        </w:rPr>
-        <w:t>A similar point was made by Hyacinth et al, as their research underscored the imperative for heightened intake of vitamin D and zinc among those with sickle cell anaemia, in conjunction with a unique equilibrium of zinc and copper. [3] Furthermore, the inclusion of magnesium was proposed for alleviating pain during sickle cell anaemia episodes, drawing upon its application in paediatric cases.[4]</w:t>
-      </w:r>
-    </w:p>
-    <w:p>
-      <w:pPr>
-        <w:spacing w:line="480" w:lineRule="auto"/>
-        <w:jc w:val="both"/>
-        <w:rPr>
-          <w:rFonts w:ascii="Times New Roman" w:hAnsi="Times New Roman" w:cs="Times New Roman"/>
-          <w:lang w:val="en-US"/>
-        </w:rPr>
-      </w:pPr>
-      <w:r>
-        <w:rPr>
-          <w:rFonts w:ascii="Times New Roman" w:hAnsi="Times New Roman" w:cs="Times New Roman"/>
-          <w:lang w:val="en-US"/>
-        </w:rPr>
-        <w:t xml:space="preserve">Researchers affiliated with the Philadelphia Biomedical Research Institute and Ibadan University conducted an experiment involving the collection of blood samples from sickle cell </w:t>
-      </w:r>
-      <w:proofErr w:type="spellStart"/>
-      <w:r>
-        <w:rPr>
-          <w:rFonts w:ascii="Times New Roman" w:hAnsi="Times New Roman" w:cs="Times New Roman"/>
-          <w:lang w:val="en-US"/>
-        </w:rPr>
-        <w:t>anaemia</w:t>
-      </w:r>
-      <w:proofErr w:type="spellEnd"/>
-      <w:r>
-        <w:rPr>
-          <w:rFonts w:ascii="Times New Roman" w:hAnsi="Times New Roman" w:cs="Times New Roman"/>
-          <w:lang w:val="en-US"/>
-        </w:rPr>
-        <w:t xml:space="preserve"> patients in the United States and Nigeria. </w:t>
-      </w:r>
-    </w:p>
-    <w:p>
-      <w:pPr>
-        <w:spacing w:line="480" w:lineRule="auto"/>
-        <w:jc w:val="both"/>
-        <w:rPr>
-          <w:rFonts w:ascii="Times New Roman" w:hAnsi="Times New Roman" w:cs="Times New Roman"/>
-          <w:lang w:val="en-US"/>
-        </w:rPr>
-      </w:pPr>
-      <w:r>
-        <w:rPr>
-          <w:rFonts w:ascii="Times New Roman" w:hAnsi="Times New Roman" w:cs="Times New Roman"/>
-          <w:lang w:val="en-US"/>
-        </w:rPr>
-        <w:t xml:space="preserve">The study identified a subset of red blood cells termed "dense cells" with abnormal characteristics contributing to painful </w:t>
-      </w:r>
-      <w:proofErr w:type="spellStart"/>
-      <w:r>
-        <w:rPr>
-          <w:rFonts w:ascii="Times New Roman" w:hAnsi="Times New Roman" w:cs="Times New Roman"/>
-          <w:lang w:val="en-US"/>
-        </w:rPr>
-        <w:t>vasoocclusion</w:t>
-      </w:r>
-      <w:proofErr w:type="spellEnd"/>
-      <w:r>
-        <w:rPr>
-          <w:rFonts w:ascii="Times New Roman" w:hAnsi="Times New Roman" w:cs="Times New Roman"/>
-          <w:lang w:val="en-US"/>
-        </w:rPr>
-        <w:t>. Laboratory experiments revealed that specific nutritional antioxidant supplements, hydroxyl radical scavengers, and iron-binding agents could inhibit the formation of dense cells. The recommended daily nutritional intake encompassed 6 grams of aged garlic extract, 4–6 grams of vitamin C, and 800 to 1200 IU of vitamin E. [</w:t>
+        <w:t>The study identified a subset of red blood cells termed "dense cells" with abnormal characteristics contributing to painful vasoocclusion. Laboratory experiments revealed that specific nutritional antioxidant supplements, hydroxyl radical scavengers, and iron-binding agents could inhibit the formation of dense cells. The recommended daily nutritional intake encompassed 6 grams of aged garlic extract, 4–6 grams of vitamin C, and 800 to 1200 IU of vitamin E. [</w:t>
       </w:r>
       <w:r>
         <w:rPr>
@@ -1755,23 +1666,7 @@
           <w:rFonts w:ascii="Times New Roman" w:hAnsi="Times New Roman" w:cs="Times New Roman"/>
           <w:highlight w:val="cyan"/>
         </w:rPr>
-        <w:t xml:space="preserve">NLP is like a translator, </w:t>
-      </w:r>
-      <w:proofErr w:type="spellStart"/>
-      <w:r>
-        <w:rPr>
-          <w:rFonts w:ascii="Times New Roman" w:hAnsi="Times New Roman" w:cs="Times New Roman"/>
-          <w:highlight w:val="cyan"/>
-        </w:rPr>
-        <w:t>analyzing</w:t>
-      </w:r>
-      <w:proofErr w:type="spellEnd"/>
-      <w:r>
-        <w:rPr>
-          <w:rFonts w:ascii="Times New Roman" w:hAnsi="Times New Roman" w:cs="Times New Roman"/>
-          <w:highlight w:val="cyan"/>
-        </w:rPr>
-        <w:t xml:space="preserve"> and manipulating human language based on defined rules and structures. []</w:t>
+        <w:t>NLP is like a translator, analyzing and manipulating human language based on defined rules and structures. []</w:t>
       </w:r>
     </w:p>
     <w:p>
@@ -1905,21 +1800,7 @@
         <w:rPr>
           <w:rFonts w:ascii="Times New Roman" w:hAnsi="Times New Roman" w:cs="Times New Roman"/>
         </w:rPr>
-        <w:t xml:space="preserve">[Xi </w:t>
-      </w:r>
-      <w:proofErr w:type="gramStart"/>
-      <w:r>
-        <w:rPr>
-          <w:rFonts w:ascii="Times New Roman" w:hAnsi="Times New Roman" w:cs="Times New Roman"/>
-        </w:rPr>
-        <w:t>Jin  Ling</w:t>
-      </w:r>
-      <w:proofErr w:type="gramEnd"/>
-      <w:r>
-        <w:rPr>
-          <w:rFonts w:ascii="Times New Roman" w:hAnsi="Times New Roman" w:cs="Times New Roman"/>
-        </w:rPr>
-        <w:t xml:space="preserve">] </w:t>
+        <w:t xml:space="preserve">[Xi Jin  Ling] </w:t>
       </w:r>
     </w:p>
     <w:p>
@@ -2047,21 +1928,7 @@
         <w:rPr>
           <w:rFonts w:ascii="Times New Roman" w:hAnsi="Times New Roman" w:cs="Times New Roman"/>
         </w:rPr>
-        <w:t>Structured data, such as knowledge graphs (KGs) [Xi Jin Ling</w:t>
-      </w:r>
-      <w:proofErr w:type="gramStart"/>
-      <w:r>
-        <w:rPr>
-          <w:rFonts w:ascii="Times New Roman" w:hAnsi="Times New Roman" w:cs="Times New Roman"/>
-        </w:rPr>
-        <w:t>] ,</w:t>
-      </w:r>
-      <w:proofErr w:type="gramEnd"/>
-      <w:r>
-        <w:rPr>
-          <w:rFonts w:ascii="Times New Roman" w:hAnsi="Times New Roman" w:cs="Times New Roman"/>
-        </w:rPr>
-        <w:t xml:space="preserve"> which are typically verified and can provide more precise in formation. </w:t>
+        <w:t xml:space="preserve">Structured data, such as knowledge graphs (KGs) [Xi Jin Ling] , which are typically verified and can provide more precise in formation. </w:t>
       </w:r>
     </w:p>
     <w:p>
@@ -2135,21 +2002,7 @@
         <w:rPr>
           <w:rFonts w:ascii="Times New Roman" w:hAnsi="Times New Roman" w:cs="Times New Roman"/>
         </w:rPr>
-        <w:t xml:space="preserve">Entity/relation Extractors: Identifying entities and relationships mentioned in natural language questions and retrieving related facts in </w:t>
-      </w:r>
-      <w:proofErr w:type="spellStart"/>
-      <w:r>
-        <w:rPr>
-          <w:rFonts w:ascii="Times New Roman" w:hAnsi="Times New Roman" w:cs="Times New Roman"/>
-        </w:rPr>
-        <w:t>KGs.</w:t>
-      </w:r>
-      <w:proofErr w:type="spellEnd"/>
-      <w:r>
-        <w:rPr>
-          <w:rFonts w:ascii="Times New Roman" w:hAnsi="Times New Roman" w:cs="Times New Roman"/>
-        </w:rPr>
-        <w:t xml:space="preserve"> </w:t>
+        <w:t xml:space="preserve">Entity/relation Extractors: Identifying entities and relationships mentioned in natural language questions and retrieving related facts in KGs. </w:t>
       </w:r>
       <w:r>
         <w:rPr>
@@ -2226,23 +2079,7 @@
           <w:rFonts w:ascii="Times New Roman" w:hAnsi="Times New Roman" w:cs="Times New Roman"/>
           <w:highlight w:val="blue"/>
         </w:rPr>
-        <w:t xml:space="preserve">Large Language Models (LLMs) </w:t>
-      </w:r>
-      <w:proofErr w:type="gramStart"/>
-      <w:r>
-        <w:rPr>
-          <w:rFonts w:ascii="Times New Roman" w:hAnsi="Times New Roman" w:cs="Times New Roman"/>
-          <w:highlight w:val="blue"/>
-        </w:rPr>
-        <w:t>have the ability to</w:t>
-      </w:r>
-      <w:proofErr w:type="gramEnd"/>
-      <w:r>
-        <w:rPr>
-          <w:rFonts w:ascii="Times New Roman" w:hAnsi="Times New Roman" w:cs="Times New Roman"/>
-          <w:highlight w:val="blue"/>
-        </w:rPr>
-        <w:t xml:space="preserve"> learn new tasks on the fly, without requiring any explicit training or parameter updates. This mode of using LLMs is called in-context learning. It relies on providing the model with a suitable input prompt that contains instructions and/or examples of the desired task. The input prompt serves as a form of conditioning that guides the model's output, but the model does not change its weights. In-context learning can be applied in different settings such as zero-shot, one shot, or few-shot learning. It depends on the amount of information that needs to be included in the input prompt.</w:t>
+        <w:t>Large Language Models (LLMs) have the ability to learn new tasks on the fly, without requiring any explicit training or parameter updates. This mode of using LLMs is called in-context learning. It relies on providing the model with a suitable input prompt that contains instructions and/or examples of the desired task. The input prompt serves as a form of conditioning that guides the model's output, but the model does not change its weights. In-context learning can be applied in different settings such as zero-shot, one shot, or few-shot learning. It depends on the amount of information that needs to be included in the input prompt.</w:t>
       </w:r>
     </w:p>
     <w:p>
@@ -2528,70 +2365,38 @@
           <w:rFonts w:ascii="Times New Roman" w:hAnsi="Times New Roman" w:cs="Times New Roman"/>
           <w:lang w:val="en-US"/>
         </w:rPr>
-        <w:t xml:space="preserve">] A specialized algorithm was then employed to calculate the specific nutritional needs of </w:t>
-      </w:r>
-      <w:proofErr w:type="gramStart"/>
+        <w:t>] A specialized algorithm was then employed to calculate the specific nutritional needs of each</w:t>
+      </w:r>
+      <w:r>
+        <w:rPr>
+          <w:rFonts w:ascii="Times New Roman" w:hAnsi="Times New Roman" w:cs="Times New Roman"/>
+          <w:lang w:val="yo-NG"/>
+        </w:rPr>
+        <w:t xml:space="preserve"> </w:t>
+      </w:r>
       <w:r>
         <w:rPr>
           <w:rFonts w:ascii="Times New Roman" w:hAnsi="Times New Roman" w:cs="Times New Roman"/>
           <w:lang w:val="en-US"/>
         </w:rPr>
-        <w:t>each</w:t>
-      </w:r>
-      <w:r>
-        <w:rPr>
-          <w:rFonts w:ascii="Times New Roman" w:hAnsi="Times New Roman" w:cs="Times New Roman"/>
-          <w:lang w:val="yo-NG"/>
-        </w:rPr>
-        <w:t xml:space="preserve"> </w:t>
-      </w:r>
-      <w:r>
+        <w:t>individual based on their health profile.</w:t>
+      </w:r>
+    </w:p>
+    <w:p>
+      <w:pPr>
+        <w:spacing w:line="480" w:lineRule="auto"/>
+        <w:jc w:val="both"/>
         <w:rPr>
           <w:rFonts w:ascii="Times New Roman" w:hAnsi="Times New Roman" w:cs="Times New Roman"/>
           <w:lang w:val="en-US"/>
         </w:rPr>
-        <w:t>individual</w:t>
-      </w:r>
-      <w:proofErr w:type="gramEnd"/>
+      </w:pPr>
       <w:r>
         <w:rPr>
           <w:rFonts w:ascii="Times New Roman" w:hAnsi="Times New Roman" w:cs="Times New Roman"/>
           <w:lang w:val="en-US"/>
         </w:rPr>
-        <w:t xml:space="preserve"> based on their health profile.</w:t>
-      </w:r>
-    </w:p>
-    <w:p>
-      <w:pPr>
-        <w:spacing w:line="480" w:lineRule="auto"/>
-        <w:jc w:val="both"/>
-        <w:rPr>
-          <w:rFonts w:ascii="Times New Roman" w:hAnsi="Times New Roman" w:cs="Times New Roman"/>
-          <w:lang w:val="en-US"/>
-        </w:rPr>
-      </w:pPr>
-      <w:r>
-        <w:rPr>
-          <w:rFonts w:ascii="Times New Roman" w:hAnsi="Times New Roman" w:cs="Times New Roman"/>
-          <w:lang w:val="en-US"/>
-        </w:rPr>
-        <w:t>In 2018, Alian and Pandy addressed the rising diabetes epidemic in American Indian communities by proposing a mobile application for proactive diabetes self-care. The application utilizes users' ontological profiles, incorporating socio-economic, cultural, and geographical factors, to deliver personalized eating habit recommendations. The diabetes management system relies on logical programming and a knowledge base built on general diabetes information, food and nutrition facts, and American Indian healthcare guidelines from the American Diabetes Association. This knowledge is translated into rules using a "</w:t>
-      </w:r>
-      <w:proofErr w:type="spellStart"/>
-      <w:r>
-        <w:rPr>
-          <w:rFonts w:ascii="Times New Roman" w:hAnsi="Times New Roman" w:cs="Times New Roman"/>
-          <w:lang w:val="en-US"/>
-        </w:rPr>
-        <w:t>premise→conclusion</w:t>
-      </w:r>
-      <w:proofErr w:type="spellEnd"/>
-      <w:r>
-        <w:rPr>
-          <w:rFonts w:ascii="Times New Roman" w:hAnsi="Times New Roman" w:cs="Times New Roman"/>
-          <w:lang w:val="en-US"/>
-        </w:rPr>
-        <w:t xml:space="preserve">" logic form. </w:t>
+        <w:t xml:space="preserve">In 2018, Alian and Pandy addressed the rising diabetes epidemic in American Indian communities by proposing a mobile application for proactive diabetes self-care. The application utilizes users' ontological profiles, incorporating socio-economic, cultural, and geographical factors, to deliver personalized eating habit recommendations. The diabetes management system relies on logical programming and a knowledge base built on general diabetes information, food and nutrition facts, and American Indian healthcare guidelines from the American Diabetes Association. This knowledge is translated into rules using a "premise→conclusion" logic form. </w:t>
       </w:r>
       <w:r>
         <w:rPr>
@@ -2726,39 +2531,76 @@
           <w:rFonts w:ascii="Times New Roman" w:hAnsi="Times New Roman" w:cs="Times New Roman"/>
           <w:lang w:val="en-US"/>
         </w:rPr>
-        <w:t xml:space="preserve">In a Swiss study, volunteers were enlisted to record brief videos of their daily food and beverage intake using the </w:t>
-      </w:r>
-      <w:proofErr w:type="spellStart"/>
+        <w:t>In a Swiss study, volunteers were enlisted to record brief videos of their daily food and beverage intake using the goFOODTM Lite application. The application works with single images of real food or barcodes of processed foods. The accuracy of the goFOODTM system's estimation of the participants' calorie and macronutrient consumption was then evaluated. [1</w:t>
+      </w:r>
+      <w:r>
+        <w:rPr>
+          <w:rFonts w:ascii="Times New Roman" w:hAnsi="Times New Roman" w:cs="Times New Roman"/>
+          <w:lang w:val="yo-NG"/>
+        </w:rPr>
+        <w:t>3</w:t>
+      </w:r>
       <w:r>
         <w:rPr>
           <w:rFonts w:ascii="Times New Roman" w:hAnsi="Times New Roman" w:cs="Times New Roman"/>
           <w:lang w:val="en-US"/>
         </w:rPr>
-        <w:t>goFOODTM</w:t>
-      </w:r>
-      <w:proofErr w:type="spellEnd"/>
-      <w:r>
+        <w:t>].</w:t>
+      </w:r>
+      <w:r>
+        <w:rPr>
+          <w:rFonts w:ascii="Times New Roman" w:hAnsi="Times New Roman" w:cs="Times New Roman"/>
+          <w:lang w:val="yo-NG"/>
+        </w:rPr>
+        <w:t xml:space="preserve"> </w:t>
+      </w:r>
+    </w:p>
+    <w:p>
+      <w:pPr>
+        <w:spacing w:line="480" w:lineRule="auto"/>
+        <w:jc w:val="both"/>
         <w:rPr>
           <w:rFonts w:ascii="Times New Roman" w:hAnsi="Times New Roman" w:cs="Times New Roman"/>
           <w:lang w:val="en-US"/>
         </w:rPr>
-        <w:t xml:space="preserve"> Lite application. The application works with single images of real food or barcodes of processed foods. The accuracy of the </w:t>
-      </w:r>
-      <w:proofErr w:type="spellStart"/>
+      </w:pPr>
       <w:r>
         <w:rPr>
           <w:rFonts w:ascii="Times New Roman" w:hAnsi="Times New Roman" w:cs="Times New Roman"/>
           <w:lang w:val="en-US"/>
         </w:rPr>
-        <w:t>goFOODTM</w:t>
-      </w:r>
-      <w:proofErr w:type="spellEnd"/>
+        <w:t>goFoodsTM utilized a dataset comprising 57,000 images from MyFoodRepo dataset version 2.1. [1</w:t>
+      </w:r>
+      <w:r>
+        <w:rPr>
+          <w:rFonts w:ascii="Times New Roman" w:hAnsi="Times New Roman" w:cs="Times New Roman"/>
+          <w:lang w:val="yo-NG"/>
+        </w:rPr>
+        <w:t>3</w:t>
+      </w:r>
       <w:r>
         <w:rPr>
           <w:rFonts w:ascii="Times New Roman" w:hAnsi="Times New Roman" w:cs="Times New Roman"/>
           <w:lang w:val="en-US"/>
         </w:rPr>
-        <w:t xml:space="preserve"> system's estimation of the participants' calorie and macronutrient consumption was then evaluated. [1</w:t>
+        <w:t xml:space="preserve">] The segmentation task used a Convolutional Neural Network (CNN) based on Mask RCNN pre-trained on the COCO dataset, with ResNet-50 as the backbone. </w:t>
+      </w:r>
+    </w:p>
+    <w:p>
+      <w:pPr>
+        <w:spacing w:line="480" w:lineRule="auto"/>
+        <w:jc w:val="both"/>
+        <w:rPr>
+          <w:rFonts w:ascii="Times New Roman" w:hAnsi="Times New Roman" w:cs="Times New Roman"/>
+          <w:lang w:val="en-US"/>
+        </w:rPr>
+      </w:pPr>
+      <w:r>
+        <w:rPr>
+          <w:rFonts w:ascii="Times New Roman" w:hAnsi="Times New Roman" w:cs="Times New Roman"/>
+          <w:lang w:val="en-US"/>
+        </w:rPr>
+        <w:t>For the image classification task, approximately 200,000 images were obtained and categorized. Each segmented item was processed by a food recognition network using RegNetY-16GF. Mix-up interpolation was used in the recognition training process. [1</w:t>
       </w:r>
       <w:r>
         <w:rPr>
@@ -2772,12 +2614,116 @@
           <w:rFonts w:ascii="Times New Roman" w:hAnsi="Times New Roman" w:cs="Times New Roman"/>
           <w:lang w:val="en-US"/>
         </w:rPr>
-        <w:t>].</w:t>
-      </w:r>
-      <w:r>
-        <w:rPr>
-          <w:rFonts w:ascii="Times New Roman" w:hAnsi="Times New Roman" w:cs="Times New Roman"/>
-          <w:lang w:val="yo-NG"/>
+        <w:t xml:space="preserve">] </w:t>
+      </w:r>
+    </w:p>
+    <w:p>
+      <w:pPr>
+        <w:spacing w:line="480" w:lineRule="auto"/>
+        <w:jc w:val="both"/>
+        <w:rPr>
+          <w:rFonts w:ascii="Times New Roman" w:hAnsi="Times New Roman" w:cs="Times New Roman"/>
+          <w:lang w:val="en-US"/>
+        </w:rPr>
+      </w:pPr>
+      <w:r>
+        <w:rPr>
+          <w:rFonts w:ascii="Times New Roman" w:hAnsi="Times New Roman" w:cs="Times New Roman"/>
+          <w:lang w:val="en-US"/>
+        </w:rPr>
+        <w:t>The food volume estimation module employed depth maps to convert 2-D representations of food items into a 3-D space. Two approaches were used: the Neural-Based Approach and the Geometry-Based Approach. [1</w:t>
+      </w:r>
+      <w:r>
+        <w:rPr>
+          <w:rFonts w:ascii="Times New Roman" w:hAnsi="Times New Roman" w:cs="Times New Roman"/>
+          <w:lang w:val="yo-NG"/>
+        </w:rPr>
+        <w:t>3</w:t>
+      </w:r>
+      <w:r>
+        <w:rPr>
+          <w:rFonts w:ascii="Times New Roman" w:hAnsi="Times New Roman" w:cs="Times New Roman"/>
+          <w:lang w:val="en-US"/>
+        </w:rPr>
+        <w:t>] In the Neural-Based Approach, single images captured at a 90° angle were used for depth estimation, leveraging the Zoe model, which incorporates multiple depth modules in an encoder-decoder architecture. [13] The Geometry-Based Approach eliminates the need for a plate in the food image, by detecting key points from reference cards and segmentation masks, rectifying stereo image pairs for depth information, and converting the resulting disparity map into a depth map for volume estimation. [1</w:t>
+      </w:r>
+      <w:r>
+        <w:rPr>
+          <w:rFonts w:ascii="Times New Roman" w:hAnsi="Times New Roman" w:cs="Times New Roman"/>
+          <w:lang w:val="yo-NG"/>
+        </w:rPr>
+        <w:t>3</w:t>
+      </w:r>
+      <w:r>
+        <w:rPr>
+          <w:rFonts w:ascii="Times New Roman" w:hAnsi="Times New Roman" w:cs="Times New Roman"/>
+          <w:lang w:val="en-US"/>
+        </w:rPr>
+        <w:t xml:space="preserve">] </w:t>
+      </w:r>
+    </w:p>
+    <w:p>
+      <w:pPr>
+        <w:spacing w:line="480" w:lineRule="auto"/>
+        <w:jc w:val="both"/>
+        <w:rPr>
+          <w:rFonts w:ascii="Times New Roman" w:hAnsi="Times New Roman" w:cs="Times New Roman"/>
+          <w:lang w:val="en-US"/>
+        </w:rPr>
+      </w:pPr>
+      <w:r>
+        <w:rPr>
+          <w:rFonts w:ascii="Times New Roman" w:hAnsi="Times New Roman" w:cs="Times New Roman"/>
+          <w:lang w:val="yo-NG"/>
+        </w:rPr>
+        <w:t xml:space="preserve">The research </w:t>
+      </w:r>
+      <w:r>
+        <w:rPr>
+          <w:rFonts w:ascii="Times New Roman" w:hAnsi="Times New Roman" w:cs="Times New Roman"/>
+          <w:lang w:val="en-US"/>
+        </w:rPr>
+        <w:t>found that</w:t>
+      </w:r>
+      <w:r>
+        <w:rPr>
+          <w:rFonts w:ascii="Times New Roman" w:hAnsi="Times New Roman" w:cs="Times New Roman"/>
+          <w:lang w:val="yo-NG"/>
+        </w:rPr>
+        <w:t xml:space="preserve"> by </w:t>
+      </w:r>
+      <w:r>
+        <w:rPr>
+          <w:rFonts w:ascii="Times New Roman" w:hAnsi="Times New Roman" w:cs="Times New Roman"/>
+          <w:lang w:val="en-US"/>
+        </w:rPr>
+        <w:t xml:space="preserve">using just one image of food taken by the user, </w:t>
+      </w:r>
+      <w:r>
+        <w:rPr>
+          <w:rFonts w:ascii="Times New Roman" w:hAnsi="Times New Roman" w:cs="Times New Roman"/>
+          <w:lang w:val="yo-NG"/>
+        </w:rPr>
+        <w:t xml:space="preserve">there was </w:t>
+      </w:r>
+      <w:r>
+        <w:rPr>
+          <w:rFonts w:ascii="Times New Roman" w:hAnsi="Times New Roman" w:cs="Times New Roman"/>
+          <w:lang w:val="en-US"/>
+        </w:rPr>
+        <w:t>an average error of 27.41% in estimating calories per person. Additionally, it had errors of 31.27% for carbohydrates (CHO), 39.17% for protein, and 43.24% for fat</w:t>
+      </w:r>
+      <w:r>
+        <w:rPr>
+          <w:rFonts w:ascii="Times New Roman" w:hAnsi="Times New Roman" w:cs="Times New Roman"/>
+          <w:lang w:val="yo-NG"/>
+        </w:rPr>
+        <w:t>.</w:t>
+      </w:r>
+      <w:r>
+        <w:rPr>
+          <w:rFonts w:ascii="Times New Roman" w:hAnsi="Times New Roman" w:cs="Times New Roman"/>
+          <w:lang w:val="en-US"/>
         </w:rPr>
         <w:t xml:space="preserve"> </w:t>
       </w:r>
@@ -2791,82 +2737,109 @@
           <w:lang w:val="en-US"/>
         </w:rPr>
       </w:pPr>
-      <w:proofErr w:type="spellStart"/>
       <w:r>
         <w:rPr>
           <w:rFonts w:ascii="Times New Roman" w:hAnsi="Times New Roman" w:cs="Times New Roman"/>
           <w:lang w:val="en-US"/>
         </w:rPr>
-        <w:t>goFoodsTM</w:t>
-      </w:r>
-      <w:proofErr w:type="spellEnd"/>
+        <w:t>Similar to goFoodsTM, another group of researchers developed an innovative neural network architecture named Delicacy Net, comprising four main modules: an environment feature extraction module, an encoder, a decoder, and a semantic output module. [</w:t>
+      </w:r>
+      <w:r>
+        <w:rPr>
+          <w:rFonts w:ascii="Times New Roman" w:hAnsi="Times New Roman" w:cs="Times New Roman"/>
+          <w:lang w:val="yo-NG"/>
+        </w:rPr>
+        <w:t>14</w:t>
+      </w:r>
       <w:r>
         <w:rPr>
           <w:rFonts w:ascii="Times New Roman" w:hAnsi="Times New Roman" w:cs="Times New Roman"/>
           <w:lang w:val="en-US"/>
         </w:rPr>
-        <w:t xml:space="preserve"> utilized a dataset comprising 57,000 images from </w:t>
-      </w:r>
-      <w:proofErr w:type="spellStart"/>
+        <w:t xml:space="preserve">] </w:t>
+      </w:r>
+    </w:p>
+    <w:p>
+      <w:pPr>
+        <w:spacing w:line="480" w:lineRule="auto"/>
+        <w:jc w:val="both"/>
+        <w:rPr>
+          <w:rFonts w:ascii="Times New Roman" w:hAnsi="Times New Roman" w:cs="Times New Roman"/>
+          <w:lang w:val="yo-NG"/>
+        </w:rPr>
+      </w:pPr>
       <w:r>
         <w:rPr>
           <w:rFonts w:ascii="Times New Roman" w:hAnsi="Times New Roman" w:cs="Times New Roman"/>
           <w:lang w:val="en-US"/>
         </w:rPr>
-        <w:t>MyFoodRepo</w:t>
-      </w:r>
-      <w:proofErr w:type="spellEnd"/>
+        <w:t xml:space="preserve">The system </w:t>
+      </w:r>
+      <w:r>
+        <w:rPr>
+          <w:rFonts w:ascii="Times New Roman" w:hAnsi="Times New Roman" w:cs="Times New Roman"/>
+          <w:lang w:val="yo-NG"/>
+        </w:rPr>
+        <w:t>analyzed</w:t>
+      </w:r>
       <w:r>
         <w:rPr>
           <w:rFonts w:ascii="Times New Roman" w:hAnsi="Times New Roman" w:cs="Times New Roman"/>
           <w:lang w:val="en-US"/>
         </w:rPr>
-        <w:t xml:space="preserve"> dataset version 2.1. [1</w:t>
-      </w:r>
-      <w:r>
-        <w:rPr>
-          <w:rFonts w:ascii="Times New Roman" w:hAnsi="Times New Roman" w:cs="Times New Roman"/>
-          <w:lang w:val="yo-NG"/>
-        </w:rPr>
-        <w:t>3</w:t>
-      </w:r>
-      <w:r>
+        <w:t xml:space="preserve"> and identified the food's primary nutrients when provided with images. The process involved extracting environmental features from the images, processing them through the encoder, and presenting the results as a text table using the decoder. Their model exhibited high accuracy in predicting food components, making it applicable in practical scenarios. [</w:t>
+      </w:r>
+      <w:r>
+        <w:rPr>
+          <w:rFonts w:ascii="Times New Roman" w:hAnsi="Times New Roman" w:cs="Times New Roman"/>
+          <w:lang w:val="yo-NG"/>
+        </w:rPr>
+        <w:t>14]</w:t>
+      </w:r>
+    </w:p>
+    <w:p>
+      <w:pPr>
+        <w:spacing w:line="480" w:lineRule="auto"/>
+        <w:jc w:val="both"/>
         <w:rPr>
           <w:rFonts w:ascii="Times New Roman" w:hAnsi="Times New Roman" w:cs="Times New Roman"/>
           <w:lang w:val="en-US"/>
         </w:rPr>
-        <w:t xml:space="preserve">] The segmentation task used a Convolutional Neural Network (CNN) based on Mask RCNN pre-trained on the COCO dataset, with ResNet-50 as the backbone. </w:t>
-      </w:r>
-    </w:p>
-    <w:p>
-      <w:pPr>
-        <w:spacing w:line="480" w:lineRule="auto"/>
-        <w:jc w:val="both"/>
+      </w:pPr>
+      <w:r>
         <w:rPr>
           <w:rFonts w:ascii="Times New Roman" w:hAnsi="Times New Roman" w:cs="Times New Roman"/>
           <w:lang w:val="en-US"/>
         </w:rPr>
-      </w:pPr>
+        <w:t>In the Food4Me Proof-of-Principle study by Walsh et al., 1607 participants across Europe were offered personalized nutrition advice from human dieticians and the Food4Me automated system. [1</w:t>
+      </w:r>
+      <w:r>
+        <w:rPr>
+          <w:rFonts w:ascii="Times New Roman" w:hAnsi="Times New Roman" w:cs="Times New Roman"/>
+          <w:lang w:val="yo-NG"/>
+        </w:rPr>
+        <w:t>5</w:t>
+      </w:r>
       <w:r>
         <w:rPr>
           <w:rFonts w:ascii="Times New Roman" w:hAnsi="Times New Roman" w:cs="Times New Roman"/>
           <w:lang w:val="en-US"/>
         </w:rPr>
-        <w:t>For the image classification task, approximately 200,000 images were obtained and categorized. Each segmented item was processed by a food recognition network using RegNetY-16GF. Mix-up interpolation was used in the recognition training process. [1</w:t>
-      </w:r>
-      <w:r>
-        <w:rPr>
-          <w:rFonts w:ascii="Times New Roman" w:hAnsi="Times New Roman" w:cs="Times New Roman"/>
-          <w:lang w:val="yo-NG"/>
-        </w:rPr>
-        <w:t>3</w:t>
+        <w:t xml:space="preserve">] All </w:t>
+      </w:r>
+      <w:r>
+        <w:rPr>
+          <w:rFonts w:ascii="Times New Roman" w:hAnsi="Times New Roman" w:cs="Times New Roman"/>
+          <w:lang w:val="yo-NG"/>
+        </w:rPr>
+        <w:t>participant’s</w:t>
       </w:r>
       <w:r>
         <w:rPr>
           <w:rFonts w:ascii="Times New Roman" w:hAnsi="Times New Roman" w:cs="Times New Roman"/>
           <w:lang w:val="en-US"/>
         </w:rPr>
-        <w:t xml:space="preserve">] </w:t>
+        <w:t xml:space="preserve"> nutrient goals were grouped into three broad categories: nutrient goals one to three. In evaluating nutrient-related goals, the results showed generally high agreement between human dieticians and the automated system (92% for goal 1, 87% for goal 2, and 87% for feedback advice). Still, some disagreements were noted, especially in goal three.</w:t>
       </w:r>
     </w:p>
     <w:p>
@@ -2883,301 +2856,35 @@
           <w:rFonts w:ascii="Times New Roman" w:hAnsi="Times New Roman" w:cs="Times New Roman"/>
           <w:lang w:val="en-US"/>
         </w:rPr>
-        <w:t>The food volume estimation module employed depth maps to convert 2-D representations of food items into a 3-D space. Two approaches were used: the Neural-Based Approach and the Geometry-Based Approach. [1</w:t>
-      </w:r>
-      <w:r>
-        <w:rPr>
-          <w:rFonts w:ascii="Times New Roman" w:hAnsi="Times New Roman" w:cs="Times New Roman"/>
-          <w:lang w:val="yo-NG"/>
-        </w:rPr>
-        <w:t>3</w:t>
+        <w:t xml:space="preserve">Another similar study tested a new U.S.A domiciled computer vision app called SNAQ. SNAQ takes pictures of a </w:t>
+      </w:r>
+      <w:r>
+        <w:rPr>
+          <w:rFonts w:ascii="Times New Roman" w:hAnsi="Times New Roman" w:cs="Times New Roman"/>
+          <w:lang w:val="yo-NG"/>
+        </w:rPr>
+        <w:t>user’s</w:t>
       </w:r>
       <w:r>
         <w:rPr>
           <w:rFonts w:ascii="Times New Roman" w:hAnsi="Times New Roman" w:cs="Times New Roman"/>
           <w:lang w:val="en-US"/>
         </w:rPr>
-        <w:t>] In the Neural-Based Approach, single images captured at a 90° angle were used for depth estimation, leveraging the Zoe model, which incorporates multiple depth modules in an encoder-decoder architecture. [13] The Geometry-Based Approach eliminates the need for a plate in the food image, by detecting key points from reference cards and segmentation masks, rectifying stereo image pairs for depth information, and converting the resulting disparity map into a depth map for volume estimation. [1</w:t>
-      </w:r>
-      <w:r>
-        <w:rPr>
-          <w:rFonts w:ascii="Times New Roman" w:hAnsi="Times New Roman" w:cs="Times New Roman"/>
-          <w:lang w:val="yo-NG"/>
-        </w:rPr>
-        <w:t>3</w:t>
+        <w:t xml:space="preserve"> food to determine what an adult human should eat and how much. The researchers wanted to see if SNAQ can accurately measure how much energy a woman has consumed, compared to a </w:t>
+      </w:r>
+      <w:r>
+        <w:rPr>
+          <w:rFonts w:ascii="Times New Roman" w:hAnsi="Times New Roman" w:cs="Times New Roman"/>
+          <w:lang w:val="yo-NG"/>
+        </w:rPr>
+        <w:t>traditional human</w:t>
       </w:r>
       <w:r>
         <w:rPr>
           <w:rFonts w:ascii="Times New Roman" w:hAnsi="Times New Roman" w:cs="Times New Roman"/>
           <w:lang w:val="en-US"/>
         </w:rPr>
-        <w:t xml:space="preserve">] </w:t>
-      </w:r>
-    </w:p>
-    <w:p>
-      <w:pPr>
-        <w:spacing w:line="480" w:lineRule="auto"/>
-        <w:jc w:val="both"/>
-        <w:rPr>
-          <w:rFonts w:ascii="Times New Roman" w:hAnsi="Times New Roman" w:cs="Times New Roman"/>
-          <w:lang w:val="en-US"/>
-        </w:rPr>
-      </w:pPr>
-      <w:r>
-        <w:rPr>
-          <w:rFonts w:ascii="Times New Roman" w:hAnsi="Times New Roman" w:cs="Times New Roman"/>
-          <w:lang w:val="yo-NG"/>
-        </w:rPr>
-        <w:t xml:space="preserve">The research </w:t>
-      </w:r>
-      <w:r>
-        <w:rPr>
-          <w:rFonts w:ascii="Times New Roman" w:hAnsi="Times New Roman" w:cs="Times New Roman"/>
-          <w:lang w:val="en-US"/>
-        </w:rPr>
-        <w:t>found that</w:t>
-      </w:r>
-      <w:r>
-        <w:rPr>
-          <w:rFonts w:ascii="Times New Roman" w:hAnsi="Times New Roman" w:cs="Times New Roman"/>
-          <w:lang w:val="yo-NG"/>
-        </w:rPr>
-        <w:t xml:space="preserve"> by </w:t>
-      </w:r>
-      <w:r>
-        <w:rPr>
-          <w:rFonts w:ascii="Times New Roman" w:hAnsi="Times New Roman" w:cs="Times New Roman"/>
-          <w:lang w:val="en-US"/>
-        </w:rPr>
-        <w:t xml:space="preserve">using just one image of food taken by the user, </w:t>
-      </w:r>
-      <w:r>
-        <w:rPr>
-          <w:rFonts w:ascii="Times New Roman" w:hAnsi="Times New Roman" w:cs="Times New Roman"/>
-          <w:lang w:val="yo-NG"/>
-        </w:rPr>
-        <w:t xml:space="preserve">there was </w:t>
-      </w:r>
-      <w:r>
-        <w:rPr>
-          <w:rFonts w:ascii="Times New Roman" w:hAnsi="Times New Roman" w:cs="Times New Roman"/>
-          <w:lang w:val="en-US"/>
-        </w:rPr>
-        <w:t>an average error of 27.41% in estimating calories per person. Additionally, it had errors of 31.27% for carbohydrates (CHO), 39.17% for protein, and 43.24% for fat</w:t>
-      </w:r>
-      <w:r>
-        <w:rPr>
-          <w:rFonts w:ascii="Times New Roman" w:hAnsi="Times New Roman" w:cs="Times New Roman"/>
-          <w:lang w:val="yo-NG"/>
-        </w:rPr>
-        <w:t>.</w:t>
-      </w:r>
-      <w:r>
-        <w:rPr>
-          <w:rFonts w:ascii="Times New Roman" w:hAnsi="Times New Roman" w:cs="Times New Roman"/>
-          <w:lang w:val="en-US"/>
-        </w:rPr>
-        <w:t xml:space="preserve"> </w:t>
-      </w:r>
-    </w:p>
-    <w:p>
-      <w:pPr>
-        <w:spacing w:line="480" w:lineRule="auto"/>
-        <w:jc w:val="both"/>
-        <w:rPr>
-          <w:rFonts w:ascii="Times New Roman" w:hAnsi="Times New Roman" w:cs="Times New Roman"/>
-          <w:lang w:val="en-US"/>
-        </w:rPr>
-      </w:pPr>
-      <w:proofErr w:type="gramStart"/>
-      <w:r>
-        <w:rPr>
-          <w:rFonts w:ascii="Times New Roman" w:hAnsi="Times New Roman" w:cs="Times New Roman"/>
-          <w:lang w:val="en-US"/>
-        </w:rPr>
-        <w:t>Similar to</w:t>
-      </w:r>
-      <w:proofErr w:type="gramEnd"/>
-      <w:r>
-        <w:rPr>
-          <w:rFonts w:ascii="Times New Roman" w:hAnsi="Times New Roman" w:cs="Times New Roman"/>
-          <w:lang w:val="en-US"/>
-        </w:rPr>
-        <w:t xml:space="preserve"> </w:t>
-      </w:r>
-      <w:proofErr w:type="spellStart"/>
-      <w:r>
-        <w:rPr>
-          <w:rFonts w:ascii="Times New Roman" w:hAnsi="Times New Roman" w:cs="Times New Roman"/>
-          <w:lang w:val="en-US"/>
-        </w:rPr>
-        <w:t>goFoodsTM</w:t>
-      </w:r>
-      <w:proofErr w:type="spellEnd"/>
-      <w:r>
-        <w:rPr>
-          <w:rFonts w:ascii="Times New Roman" w:hAnsi="Times New Roman" w:cs="Times New Roman"/>
-          <w:lang w:val="en-US"/>
-        </w:rPr>
-        <w:t>, another group of researchers developed an innovative neural network architecture named Delicacy Net, comprising four main modules: an environment feature extraction module, an encoder, a decoder, and a semantic output module. [</w:t>
-      </w:r>
-      <w:r>
-        <w:rPr>
-          <w:rFonts w:ascii="Times New Roman" w:hAnsi="Times New Roman" w:cs="Times New Roman"/>
-          <w:lang w:val="yo-NG"/>
-        </w:rPr>
-        <w:t>14</w:t>
-      </w:r>
-      <w:r>
-        <w:rPr>
-          <w:rFonts w:ascii="Times New Roman" w:hAnsi="Times New Roman" w:cs="Times New Roman"/>
-          <w:lang w:val="en-US"/>
-        </w:rPr>
-        <w:t xml:space="preserve">] </w:t>
-      </w:r>
-    </w:p>
-    <w:p>
-      <w:pPr>
-        <w:spacing w:line="480" w:lineRule="auto"/>
-        <w:jc w:val="both"/>
-        <w:rPr>
-          <w:rFonts w:ascii="Times New Roman" w:hAnsi="Times New Roman" w:cs="Times New Roman"/>
-          <w:lang w:val="yo-NG"/>
-        </w:rPr>
-      </w:pPr>
-      <w:r>
-        <w:rPr>
-          <w:rFonts w:ascii="Times New Roman" w:hAnsi="Times New Roman" w:cs="Times New Roman"/>
-          <w:lang w:val="en-US"/>
-        </w:rPr>
-        <w:t xml:space="preserve">The system </w:t>
-      </w:r>
-      <w:r>
-        <w:rPr>
-          <w:rFonts w:ascii="Times New Roman" w:hAnsi="Times New Roman" w:cs="Times New Roman"/>
-          <w:lang w:val="yo-NG"/>
-        </w:rPr>
-        <w:t>analyzed</w:t>
-      </w:r>
-      <w:r>
-        <w:rPr>
-          <w:rFonts w:ascii="Times New Roman" w:hAnsi="Times New Roman" w:cs="Times New Roman"/>
-          <w:lang w:val="en-US"/>
-        </w:rPr>
-        <w:t xml:space="preserve"> and identified the food's primary nutrients when provided with images. The process involved extracting environmental features from the images, processing them through the encoder, and presenting the results as a text table using the decoder. Their model exhibited high accuracy in predicting food components, making it applicable in practical scenarios. [</w:t>
-      </w:r>
-      <w:r>
-        <w:rPr>
-          <w:rFonts w:ascii="Times New Roman" w:hAnsi="Times New Roman" w:cs="Times New Roman"/>
-          <w:lang w:val="yo-NG"/>
-        </w:rPr>
-        <w:t>14]</w:t>
-      </w:r>
-    </w:p>
-    <w:p>
-      <w:pPr>
-        <w:spacing w:line="480" w:lineRule="auto"/>
-        <w:jc w:val="both"/>
-        <w:rPr>
-          <w:rFonts w:ascii="Times New Roman" w:hAnsi="Times New Roman" w:cs="Times New Roman"/>
-          <w:lang w:val="en-US"/>
-        </w:rPr>
-      </w:pPr>
-      <w:r>
-        <w:rPr>
-          <w:rFonts w:ascii="Times New Roman" w:hAnsi="Times New Roman" w:cs="Times New Roman"/>
-          <w:lang w:val="en-US"/>
-        </w:rPr>
-        <w:t>In the Food4Me Proof-of-Principle study by Walsh et al., 1607 participants across Europe were offered personalized nutrition advice from human dieticians and the Food4Me automated system. [1</w:t>
-      </w:r>
-      <w:r>
-        <w:rPr>
-          <w:rFonts w:ascii="Times New Roman" w:hAnsi="Times New Roman" w:cs="Times New Roman"/>
-          <w:lang w:val="yo-NG"/>
-        </w:rPr>
-        <w:t>5</w:t>
-      </w:r>
-      <w:r>
-        <w:rPr>
-          <w:rFonts w:ascii="Times New Roman" w:hAnsi="Times New Roman" w:cs="Times New Roman"/>
-          <w:lang w:val="en-US"/>
-        </w:rPr>
-        <w:t xml:space="preserve">] All </w:t>
-      </w:r>
-      <w:r>
-        <w:rPr>
-          <w:rFonts w:ascii="Times New Roman" w:hAnsi="Times New Roman" w:cs="Times New Roman"/>
-          <w:lang w:val="yo-NG"/>
-        </w:rPr>
-        <w:t>participant’s</w:t>
-      </w:r>
-      <w:r>
-        <w:rPr>
-          <w:rFonts w:ascii="Times New Roman" w:hAnsi="Times New Roman" w:cs="Times New Roman"/>
-          <w:lang w:val="en-US"/>
-        </w:rPr>
-        <w:t xml:space="preserve"> nutrient goals were grouped into three broad categories: nutrient goals one to three. In evaluating nutrient-related goals, the results showed generally high agreement between human dieticians and the automated system (92% for goal 1, 87% for goal 2, and 87% for feedback advice). Still, some disagreements were noted, especially in goal three.</w:t>
-      </w:r>
-    </w:p>
-    <w:p>
-      <w:pPr>
-        <w:spacing w:line="480" w:lineRule="auto"/>
-        <w:jc w:val="both"/>
-        <w:rPr>
-          <w:rFonts w:ascii="Times New Roman" w:hAnsi="Times New Roman" w:cs="Times New Roman"/>
-          <w:lang w:val="en-US"/>
-        </w:rPr>
-      </w:pPr>
-      <w:r>
-        <w:rPr>
-          <w:rFonts w:ascii="Times New Roman" w:hAnsi="Times New Roman" w:cs="Times New Roman"/>
-          <w:lang w:val="en-US"/>
-        </w:rPr>
-        <w:t xml:space="preserve">Another similar study tested a new U.S.A domiciled computer vision app called SNAQ. SNAQ takes pictures of a </w:t>
-      </w:r>
-      <w:r>
-        <w:rPr>
-          <w:rFonts w:ascii="Times New Roman" w:hAnsi="Times New Roman" w:cs="Times New Roman"/>
-          <w:lang w:val="yo-NG"/>
-        </w:rPr>
-        <w:t>user’s</w:t>
-      </w:r>
-      <w:r>
-        <w:rPr>
-          <w:rFonts w:ascii="Times New Roman" w:hAnsi="Times New Roman" w:cs="Times New Roman"/>
-          <w:lang w:val="en-US"/>
-        </w:rPr>
-        <w:t xml:space="preserve"> food to determine what an adult human should eat and how much. The researchers wanted to see if SNAQ can accurately measure how much energy a woman has consumed, compared to a </w:t>
-      </w:r>
-      <w:r>
-        <w:rPr>
-          <w:rFonts w:ascii="Times New Roman" w:hAnsi="Times New Roman" w:cs="Times New Roman"/>
-          <w:lang w:val="yo-NG"/>
-        </w:rPr>
-        <w:t>traditional human</w:t>
-      </w:r>
-      <w:r>
-        <w:rPr>
-          <w:rFonts w:ascii="Times New Roman" w:hAnsi="Times New Roman" w:cs="Times New Roman"/>
-          <w:lang w:val="en-US"/>
-        </w:rPr>
-        <w:t xml:space="preserve"> method called 24-hour dietary recall (24HR) and a reference method called doubly labeled water (DLW). They found that SNAQ did better than 24HR in estimating how much energy a woman gets from food. SNAQ and 24HR had similar results in assessing energy and the types of nutrients obtained from food. Through statistical comparison, the researchers concluded that SNAQ seems to be better than 24HR at estimating energy intake. Still, more research is needed to see how well it works with </w:t>
-      </w:r>
-      <w:proofErr w:type="gramStart"/>
-      <w:r>
-        <w:rPr>
-          <w:rFonts w:ascii="Times New Roman" w:hAnsi="Times New Roman" w:cs="Times New Roman"/>
-          <w:lang w:val="en-US"/>
-        </w:rPr>
-        <w:t>a large number of</w:t>
-      </w:r>
-      <w:proofErr w:type="gramEnd"/>
-      <w:r>
-        <w:rPr>
-          <w:rFonts w:ascii="Times New Roman" w:hAnsi="Times New Roman" w:cs="Times New Roman"/>
-          <w:lang w:val="en-US"/>
-        </w:rPr>
-        <w:t xml:space="preserve"> users. [</w:t>
+        <w:t xml:space="preserve"> method called 24-hour dietary recall (24HR) and a reference method called doubly labeled water (DLW). They found that SNAQ did better than 24HR in estimating how much energy a woman gets from food. SNAQ and 24HR had similar results in assessing energy and the types of nutrients obtained from food. Through statistical comparison, the researchers concluded that SNAQ seems to be better than 24HR at estimating energy intake. Still, more research is needed to see how well it works with a large number of users. [</w:t>
       </w:r>
       <w:r>
         <w:rPr>
@@ -3278,21 +2985,7 @@
         <w:rPr>
           <w:rFonts w:ascii="Times New Roman" w:hAnsi="Times New Roman" w:cs="Times New Roman"/>
         </w:rPr>
-        <w:t xml:space="preserve">The experiment primarily utilizes ChatGPT as virtual patients in simulating medical consultations. Real cases from the </w:t>
-      </w:r>
-      <w:proofErr w:type="spellStart"/>
-      <w:r>
-        <w:rPr>
-          <w:rFonts w:ascii="Times New Roman" w:hAnsi="Times New Roman" w:cs="Times New Roman"/>
-        </w:rPr>
-        <w:t>MedDialog</w:t>
-      </w:r>
-      <w:proofErr w:type="spellEnd"/>
-      <w:r>
-        <w:rPr>
-          <w:rFonts w:ascii="Times New Roman" w:hAnsi="Times New Roman" w:cs="Times New Roman"/>
-        </w:rPr>
-        <w:t xml:space="preserve"> dataset are used as references to ensure authenticity and relevance in simulated medical scenarios. Four key metrics are used to evaluate the Healthcare Copilot comprehensively:</w:t>
+        <w:t>The experiment primarily utilizes ChatGPT as virtual patients in simulating medical consultations. Real cases from the MedDialog dataset are used as references to ensure authenticity and relevance in simulated medical scenarios. Four key metrics are used to evaluate the Healthcare Copilot comprehensively:</w:t>
       </w:r>
     </w:p>
     <w:p>
@@ -3936,33 +3629,11 @@
           <w:rFonts w:ascii="Times New Roman" w:hAnsi="Times New Roman" w:cs="Times New Roman"/>
         </w:rPr>
       </w:pPr>
-      <w:proofErr w:type="spellStart"/>
-      <w:r>
-        <w:rPr>
-          <w:rFonts w:ascii="Times New Roman" w:hAnsi="Times New Roman" w:cs="Times New Roman"/>
-        </w:rPr>
-        <w:t>Chromadb</w:t>
-      </w:r>
-      <w:proofErr w:type="spellEnd"/>
-      <w:r>
-        <w:rPr>
-          <w:rFonts w:ascii="Times New Roman" w:hAnsi="Times New Roman" w:cs="Times New Roman"/>
-        </w:rPr>
-        <w:t xml:space="preserve"> software, </w:t>
-      </w:r>
-      <w:proofErr w:type="spellStart"/>
-      <w:r>
-        <w:rPr>
-          <w:rFonts w:ascii="Times New Roman" w:hAnsi="Times New Roman" w:cs="Times New Roman"/>
-        </w:rPr>
-        <w:t>PyPDF</w:t>
-      </w:r>
-      <w:proofErr w:type="spellEnd"/>
-      <w:r>
-        <w:rPr>
-          <w:rFonts w:ascii="Times New Roman" w:hAnsi="Times New Roman" w:cs="Times New Roman"/>
-        </w:rPr>
-        <w:t>, OpenAI, Chat G.P.T 3.5.</w:t>
+      <w:r>
+        <w:rPr>
+          <w:rFonts w:ascii="Times New Roman" w:hAnsi="Times New Roman" w:cs="Times New Roman"/>
+        </w:rPr>
+        <w:t>Chromadb software, PyPDF, OpenAI, Chat G.P.T 3.5.</w:t>
       </w:r>
     </w:p>
     <w:p>
@@ -4136,61 +3807,45 @@
           <w:rFonts w:ascii="Times New Roman" w:hAnsi="Times New Roman" w:cs="Times New Roman"/>
           <w:highlight w:val="blue"/>
         </w:rPr>
-        <w:t xml:space="preserve">Even though the knowledge graph provides structured data to the LLM, it is still critical to provide in the context, i.e., prompt being passed to the LLM, the data structure of the graph, so it can pick out the right information. It is not as intelligent as the vector database to guess information on </w:t>
-      </w:r>
-      <w:proofErr w:type="gramStart"/>
+        <w:t>Even though the knowledge graph provides structured data to the LLM, it is still critical to provide in the context, i.e., prompt being passed to the LLM, the data structure of the graph, so it can pick out the right information. It is not as intelligent as the vector database to guess information on it’s own, without hardcoding and explaining the relationships between foods and nutrients and users in the graph.</w:t>
+      </w:r>
+    </w:p>
+    <w:p>
+      <w:pPr>
+        <w:spacing w:line="480" w:lineRule="auto"/>
+        <w:jc w:val="both"/>
+        <w:rPr>
+          <w:rFonts w:ascii="Times New Roman" w:hAnsi="Times New Roman" w:cs="Times New Roman"/>
+        </w:rPr>
+      </w:pPr>
       <w:r>
         <w:rPr>
           <w:rFonts w:ascii="Times New Roman" w:hAnsi="Times New Roman" w:cs="Times New Roman"/>
           <w:highlight w:val="blue"/>
         </w:rPr>
-        <w:t>it’s</w:t>
-      </w:r>
-      <w:proofErr w:type="gramEnd"/>
+        <w:t>It is important to set verbose to true in the LLM, because the query generated by the LLM comes from here</w:t>
+      </w:r>
+      <w:r>
+        <w:rPr>
+          <w:rFonts w:ascii="Times New Roman" w:hAnsi="Times New Roman" w:cs="Times New Roman"/>
+        </w:rPr>
+        <w:t>.</w:t>
+      </w:r>
+    </w:p>
+    <w:p>
+      <w:pPr>
+        <w:spacing w:line="480" w:lineRule="auto"/>
+        <w:jc w:val="both"/>
+        <w:rPr>
+          <w:rFonts w:ascii="Times New Roman" w:hAnsi="Times New Roman" w:cs="Times New Roman"/>
+          <w:lang w:val="yo-NG"/>
+        </w:rPr>
+      </w:pPr>
       <w:r>
         <w:rPr>
           <w:rFonts w:ascii="Times New Roman" w:hAnsi="Times New Roman" w:cs="Times New Roman"/>
           <w:highlight w:val="blue"/>
         </w:rPr>
-        <w:t xml:space="preserve"> own, without hardcoding and explaining the relationships between foods and nutrients and users in the graph.</w:t>
-      </w:r>
-    </w:p>
-    <w:p>
-      <w:pPr>
-        <w:spacing w:line="480" w:lineRule="auto"/>
-        <w:jc w:val="both"/>
-        <w:rPr>
-          <w:rFonts w:ascii="Times New Roman" w:hAnsi="Times New Roman" w:cs="Times New Roman"/>
-        </w:rPr>
-      </w:pPr>
-      <w:r>
-        <w:rPr>
-          <w:rFonts w:ascii="Times New Roman" w:hAnsi="Times New Roman" w:cs="Times New Roman"/>
-          <w:highlight w:val="blue"/>
-        </w:rPr>
-        <w:t>It is important to set verbose to true in the LLM, because the query generated by the LLM comes from here</w:t>
-      </w:r>
-      <w:r>
-        <w:rPr>
-          <w:rFonts w:ascii="Times New Roman" w:hAnsi="Times New Roman" w:cs="Times New Roman"/>
-        </w:rPr>
-        <w:t>.</w:t>
-      </w:r>
-    </w:p>
-    <w:p>
-      <w:pPr>
-        <w:spacing w:line="480" w:lineRule="auto"/>
-        <w:jc w:val="both"/>
-        <w:rPr>
-          <w:rFonts w:ascii="Times New Roman" w:hAnsi="Times New Roman" w:cs="Times New Roman"/>
-          <w:lang w:val="yo-NG"/>
-        </w:rPr>
-      </w:pPr>
-      <w:r>
-        <w:rPr>
-          <w:rFonts w:ascii="Times New Roman" w:hAnsi="Times New Roman" w:cs="Times New Roman"/>
-          <w:highlight w:val="blue"/>
-        </w:rPr>
         <w:t>Finding the perfect prompt to input is a matter of semantics.</w:t>
       </w:r>
     </w:p>
@@ -4291,89 +3946,7 @@
           <w:bCs/>
           <w:highlight w:val="magenta"/>
         </w:rPr>
-        <w:t>Answer: MATCH (</w:t>
-      </w:r>
-      <w:proofErr w:type="spellStart"/>
-      <w:proofErr w:type="gramStart"/>
-      <w:r>
-        <w:rPr>
-          <w:rFonts w:ascii="Times New Roman" w:hAnsi="Times New Roman" w:cs="Times New Roman"/>
-          <w:b/>
-          <w:bCs/>
-          <w:highlight w:val="magenta"/>
-        </w:rPr>
-        <w:t>f:Food</w:t>
-      </w:r>
-      <w:proofErr w:type="spellEnd"/>
-      <w:proofErr w:type="gramEnd"/>
-      <w:r>
-        <w:rPr>
-          <w:rFonts w:ascii="Times New Roman" w:hAnsi="Times New Roman" w:cs="Times New Roman"/>
-          <w:b/>
-          <w:bCs/>
-          <w:highlight w:val="magenta"/>
-        </w:rPr>
-        <w:t>)-[:CONTAINS]-&gt;(</w:t>
-      </w:r>
-      <w:proofErr w:type="spellStart"/>
-      <w:r>
-        <w:rPr>
-          <w:rFonts w:ascii="Times New Roman" w:hAnsi="Times New Roman" w:cs="Times New Roman"/>
-          <w:b/>
-          <w:bCs/>
-          <w:highlight w:val="magenta"/>
-        </w:rPr>
-        <w:t>n:Nutrient</w:t>
-      </w:r>
-      <w:proofErr w:type="spellEnd"/>
-      <w:r>
-        <w:rPr>
-          <w:rFonts w:ascii="Times New Roman" w:hAnsi="Times New Roman" w:cs="Times New Roman"/>
-          <w:b/>
-          <w:bCs/>
-          <w:highlight w:val="magenta"/>
-        </w:rPr>
-        <w:t xml:space="preserve">) WHERE </w:t>
-      </w:r>
-      <w:proofErr w:type="spellStart"/>
-      <w:r>
-        <w:rPr>
-          <w:rFonts w:ascii="Times New Roman" w:hAnsi="Times New Roman" w:cs="Times New Roman"/>
-          <w:b/>
-          <w:bCs/>
-          <w:highlight w:val="magenta"/>
-        </w:rPr>
-        <w:t>toLower</w:t>
-      </w:r>
-      <w:proofErr w:type="spellEnd"/>
-      <w:r>
-        <w:rPr>
-          <w:rFonts w:ascii="Times New Roman" w:hAnsi="Times New Roman" w:cs="Times New Roman"/>
-          <w:b/>
-          <w:bCs/>
-          <w:highlight w:val="magenta"/>
-        </w:rPr>
-        <w:t xml:space="preserve">(n.name) CONTAINS 'calcium' OR </w:t>
-      </w:r>
-      <w:proofErr w:type="spellStart"/>
-      <w:r>
-        <w:rPr>
-          <w:rFonts w:ascii="Times New Roman" w:hAnsi="Times New Roman" w:cs="Times New Roman"/>
-          <w:b/>
-          <w:bCs/>
-          <w:highlight w:val="magenta"/>
-        </w:rPr>
-        <w:t>toLower</w:t>
-      </w:r>
-      <w:proofErr w:type="spellEnd"/>
-      <w:r>
-        <w:rPr>
-          <w:rFonts w:ascii="Times New Roman" w:hAnsi="Times New Roman" w:cs="Times New Roman"/>
-          <w:b/>
-          <w:bCs/>
-          <w:highlight w:val="magenta"/>
-        </w:rPr>
-        <w:t>(n.name) CONTAINS 'vitamin d' RETURN f.name AS Food, n.name AS Nutrient</w:t>
+        <w:t>Answer: MATCH (f:Food)-[:CONTAINS]-&gt;(n:Nutrient) WHERE toLower(n.name) CONTAINS 'calcium' OR toLower(n.name) CONTAINS 'vitamin d' RETURN f.name AS Food, n.name AS Nutrient</w:t>
       </w:r>
     </w:p>
     <w:p>
@@ -4940,37 +4513,12 @@
         </w:rPr>
         <w:t xml:space="preserve"> </w:t>
       </w:r>
-      <w:proofErr w:type="spellStart"/>
       <w:r>
         <w:rPr>
           <w:rFonts w:ascii="Times New Roman" w:hAnsi="Times New Roman" w:cs="Times New Roman"/>
           <w:lang w:val="en-US"/>
         </w:rPr>
-        <w:t>SpaCy</w:t>
-      </w:r>
-      <w:proofErr w:type="spellEnd"/>
-      <w:r>
-        <w:rPr>
-          <w:rFonts w:ascii="Times New Roman" w:hAnsi="Times New Roman" w:cs="Times New Roman"/>
-          <w:lang w:val="en-US"/>
-        </w:rPr>
-        <w:t xml:space="preserve">, with its comprehensive architecture, seamlessly blends linguistic rules, statistical modeling, and neural network techniques. It tokenizes input texts and applies a pipeline that includes part-of-speech tagging and named entity recognition. Additionally, </w:t>
-      </w:r>
-      <w:proofErr w:type="spellStart"/>
-      <w:r>
-        <w:rPr>
-          <w:rFonts w:ascii="Times New Roman" w:hAnsi="Times New Roman" w:cs="Times New Roman"/>
-          <w:lang w:val="en-US"/>
-        </w:rPr>
-        <w:t>SpaCy</w:t>
-      </w:r>
-      <w:proofErr w:type="spellEnd"/>
-      <w:r>
-        <w:rPr>
-          <w:rFonts w:ascii="Times New Roman" w:hAnsi="Times New Roman" w:cs="Times New Roman"/>
-          <w:lang w:val="en-US"/>
-        </w:rPr>
-        <w:t xml:space="preserve"> utilizes word embeddings </w:t>
+        <w:t xml:space="preserve">SpaCy, with its comprehensive architecture, seamlessly blends linguistic rules, statistical modeling, and neural network techniques. It tokenizes input texts and applies a pipeline that includes part-of-speech tagging and named entity recognition. Additionally, SpaCy utilizes word embeddings </w:t>
       </w:r>
       <w:r>
         <w:rPr>
@@ -10551,99 +10099,7 @@
         <w:rPr>
           <w:rFonts w:ascii="Times New Roman" w:hAnsi="Times New Roman" w:cs="Times New Roman"/>
         </w:rPr>
-        <w:t>'result': "To determine if you should eat the 20g of Firm Tofu, we need to calculate the total nutrient intake from the Hummus and the potential intake from the Firm Tofu and compare it to your Recommended Daily Intake for Carbohydrates.\n\</w:t>
-      </w:r>
-      <w:proofErr w:type="spellStart"/>
-      <w:r>
-        <w:rPr>
-          <w:rFonts w:ascii="Times New Roman" w:hAnsi="Times New Roman" w:cs="Times New Roman"/>
-        </w:rPr>
-        <w:t>nGiven</w:t>
-      </w:r>
-      <w:proofErr w:type="spellEnd"/>
-      <w:r>
-        <w:rPr>
-          <w:rFonts w:ascii="Times New Roman" w:hAnsi="Times New Roman" w:cs="Times New Roman"/>
-        </w:rPr>
-        <w:t xml:space="preserve"> that you are a 1-18 year old Male, the quantity needed of Carbohydrates is 130 units.\n\</w:t>
-      </w:r>
-      <w:proofErr w:type="spellStart"/>
-      <w:r>
-        <w:rPr>
-          <w:rFonts w:ascii="Times New Roman" w:hAnsi="Times New Roman" w:cs="Times New Roman"/>
-        </w:rPr>
-        <w:t>nFrom</w:t>
-      </w:r>
-      <w:proofErr w:type="spellEnd"/>
-      <w:r>
-        <w:rPr>
-          <w:rFonts w:ascii="Times New Roman" w:hAnsi="Times New Roman" w:cs="Times New Roman"/>
-        </w:rPr>
-        <w:t xml:space="preserve"> the provided information, we can see that the Hummus contains 4.6 units of Carbohydrates per 100g. You have eaten 10g of Hummus, so you have consumed 0.46 units of Carbohydrates from the Hummus.\n\</w:t>
-      </w:r>
-      <w:proofErr w:type="spellStart"/>
-      <w:r>
-        <w:rPr>
-          <w:rFonts w:ascii="Times New Roman" w:hAnsi="Times New Roman" w:cs="Times New Roman"/>
-        </w:rPr>
-        <w:t>nNow</w:t>
-      </w:r>
-      <w:proofErr w:type="spellEnd"/>
-      <w:r>
-        <w:rPr>
-          <w:rFonts w:ascii="Times New Roman" w:hAnsi="Times New Roman" w:cs="Times New Roman"/>
-        </w:rPr>
-        <w:t>, let's calculate the potential Carbohydrate intake from the Firm Tofu:\</w:t>
-      </w:r>
-      <w:proofErr w:type="spellStart"/>
-      <w:r>
-        <w:rPr>
-          <w:rFonts w:ascii="Times New Roman" w:hAnsi="Times New Roman" w:cs="Times New Roman"/>
-        </w:rPr>
-        <w:t>nFirm</w:t>
-      </w:r>
-      <w:proofErr w:type="spellEnd"/>
-      <w:r>
-        <w:rPr>
-          <w:rFonts w:ascii="Times New Roman" w:hAnsi="Times New Roman" w:cs="Times New Roman"/>
-        </w:rPr>
-        <w:t xml:space="preserve"> Tofu contains 0.3 units of Carbohydrates per 100g. If you eat 20g of Firm Tofu, you will consume 0.06 units of Carbohydrates from the Firm Tofu.\n\</w:t>
-      </w:r>
-      <w:proofErr w:type="spellStart"/>
-      <w:r>
-        <w:rPr>
-          <w:rFonts w:ascii="Times New Roman" w:hAnsi="Times New Roman" w:cs="Times New Roman"/>
-        </w:rPr>
-        <w:t>nTherefore</w:t>
-      </w:r>
-      <w:proofErr w:type="spellEnd"/>
-      <w:r>
-        <w:rPr>
-          <w:rFonts w:ascii="Times New Roman" w:hAnsi="Times New Roman" w:cs="Times New Roman"/>
-        </w:rPr>
-        <w:t xml:space="preserve">, your total Carbohydrate intake would be 0.46 + 0.06 = 0.52 </w:t>
-      </w:r>
-      <w:proofErr w:type="gramStart"/>
-      <w:r>
-        <w:rPr>
-          <w:rFonts w:ascii="Times New Roman" w:hAnsi="Times New Roman" w:cs="Times New Roman"/>
-        </w:rPr>
-        <w:t>units.\n\</w:t>
-      </w:r>
-      <w:proofErr w:type="spellStart"/>
-      <w:r>
-        <w:rPr>
-          <w:rFonts w:ascii="Times New Roman" w:hAnsi="Times New Roman" w:cs="Times New Roman"/>
-        </w:rPr>
-        <w:t>nSince</w:t>
-      </w:r>
-      <w:proofErr w:type="spellEnd"/>
-      <w:proofErr w:type="gramEnd"/>
-      <w:r>
-        <w:rPr>
-          <w:rFonts w:ascii="Times New Roman" w:hAnsi="Times New Roman" w:cs="Times New Roman"/>
-        </w:rPr>
-        <w:t xml:space="preserve"> your Recommended Daily Intake for Carbohydrates is 130 units, it is safe for you to eat the 20g of Firm Tofu as it will not exceed your Carbohydrate intake limit for the day."}</w:t>
+        <w:t>'result': "To determine if you should eat the 20g of Firm Tofu, we need to calculate the total nutrient intake from the Hummus and the potential intake from the Firm Tofu and compare it to your Recommended Daily Intake for Carbohydrates.\n\nGiven that you are a 1-18 year old Male, the quantity needed of Carbohydrates is 130 units.\n\nFrom the provided information, we can see that the Hummus contains 4.6 units of Carbohydrates per 100g. You have eaten 10g of Hummus, so you have consumed 0.46 units of Carbohydrates from the Hummus.\n\nNow, let's calculate the potential Carbohydrate intake from the Firm Tofu:\nFirm Tofu contains 0.3 units of Carbohydrates per 100g. If you eat 20g of Firm Tofu, you will consume 0.06 units of Carbohydrates from the Firm Tofu.\n\nTherefore, your total Carbohydrate intake would be 0.46 + 0.06 = 0.52 units.\n\nSince your Recommended Daily Intake for Carbohydrates is 130 units, it is safe for you to eat the 20g of Firm Tofu as it will not exceed your Carbohydrate intake limit for the day."}</w:t>
       </w:r>
     </w:p>
     <w:p>
@@ -10659,6 +10115,27 @@
           <w:rFonts w:ascii="Times New Roman" w:hAnsi="Times New Roman" w:cs="Times New Roman"/>
         </w:rPr>
         <w:t>Observations during experiment</w:t>
+      </w:r>
+    </w:p>
+    <w:p>
+      <w:pPr>
+        <w:spacing w:line="480" w:lineRule="auto"/>
+        <w:jc w:val="both"/>
+        <w:rPr>
+          <w:rFonts w:ascii="Times New Roman" w:hAnsi="Times New Roman" w:cs="Times New Roman"/>
+        </w:rPr>
+      </w:pPr>
+      <w:r>
+        <w:rPr>
+          <w:rFonts w:ascii="Times New Roman" w:hAnsi="Times New Roman" w:cs="Times New Roman"/>
+        </w:rPr>
+        <w:t>The Conditional Programming requires hard coding of functions and prior knowledge and is not as scalable</w:t>
+      </w:r>
+      <w:r>
+        <w:rPr>
+          <w:rFonts w:ascii="Times New Roman" w:hAnsi="Times New Roman" w:cs="Times New Roman"/>
+        </w:rPr>
+        <w:t xml:space="preserve"> in terms of working with new data.</w:t>
       </w:r>
     </w:p>
     <w:p>
@@ -13285,6 +12762,7 @@
   <w:style w:type="character" w:default="1" w:styleId="DefaultParagraphFont">
     <w:name w:val="Default Paragraph Font"/>
     <w:uiPriority w:val="1"/>
+    <w:semiHidden/>
     <w:unhideWhenUsed/>
   </w:style>
   <w:style w:type="table" w:default="1" w:styleId="TableNormal">
@@ -13648,10 +13126,10 @@
   <a:themeElements>
     <a:clrScheme name="Office">
       <a:dk1>
-        <a:sysClr val="windowText" lastClr="000000"/>
+        <a:sysClr val="windowText" lastClr="FFFFFF"/>
       </a:dk1>
       <a:lt1>
-        <a:sysClr val="window" lastClr="FFFFFF"/>
+        <a:sysClr val="window" lastClr="000000"/>
       </a:lt1>
       <a:dk2>
         <a:srgbClr val="0E2841"/>

</xml_diff>